<commit_message>
Added Word file and edited Backup.sh
</commit_message>
<xml_diff>
--- a/Лаб1+2+3.docx
+++ b/Лаб1+2+3.docx
@@ -75,31 +75,7 @@
           <w:sz w:val="25"/>
           <w:szCs w:val="25"/>
         </w:rPr>
-        <w:t xml:space="preserve">1 Установить на компьютер графический клиент </w:t>
-      </w:r>
-      <w:proofErr w:type="spellStart"/>
-      <w:r>
-        <w:rPr>
-          <w:rFonts w:ascii="Calibri" w:eastAsia="Calibri" w:hAnsi="Calibri" w:cs="Calibri"/>
-          <w:b/>
-          <w:bCs/>
-          <w:color w:val="000000" w:themeColor="text1"/>
-          <w:sz w:val="25"/>
-          <w:szCs w:val="25"/>
-        </w:rPr>
-        <w:t>Git</w:t>
-      </w:r>
-      <w:proofErr w:type="spellEnd"/>
-      <w:r>
-        <w:rPr>
-          <w:rFonts w:ascii="Calibri" w:eastAsia="Calibri" w:hAnsi="Calibri" w:cs="Calibri"/>
-          <w:b/>
-          <w:bCs/>
-          <w:color w:val="000000" w:themeColor="text1"/>
-          <w:sz w:val="25"/>
-          <w:szCs w:val="25"/>
-        </w:rPr>
-        <w:t>.</w:t>
+        <w:t>1 Установить на компьютер графический клиент Git.</w:t>
       </w:r>
     </w:p>
     <w:p>
@@ -303,7 +279,6 @@
       </w:r>
     </w:p>
     <w:p>
-      <w:proofErr w:type="gramStart"/>
       <w:r>
         <w:rPr>
           <w:rFonts w:ascii="Calibri" w:eastAsia="Calibri" w:hAnsi="Calibri" w:cs="Calibri"/>
@@ -313,10 +288,11 @@
           <w:sz w:val="25"/>
           <w:szCs w:val="25"/>
         </w:rPr>
-        <w:t>названием .</w:t>
-      </w:r>
-      <w:proofErr w:type="spellStart"/>
-      <w:r>
+        <w:t>названием .git. Если вы ее не видите, то скорее всего, у вас</w:t>
+      </w:r>
+    </w:p>
+    <w:p>
+      <w:pPr>
         <w:rPr>
           <w:rFonts w:ascii="Calibri" w:eastAsia="Calibri" w:hAnsi="Calibri" w:cs="Calibri"/>
           <w:b/>
@@ -325,10 +301,7 @@
           <w:sz w:val="25"/>
           <w:szCs w:val="25"/>
         </w:rPr>
-        <w:t>git</w:t>
-      </w:r>
-      <w:proofErr w:type="spellEnd"/>
-      <w:proofErr w:type="gramEnd"/>
+      </w:pPr>
       <w:r>
         <w:rPr>
           <w:rFonts w:ascii="Calibri" w:eastAsia="Calibri" w:hAnsi="Calibri" w:cs="Calibri"/>
@@ -338,7 +311,7 @@
           <w:sz w:val="25"/>
           <w:szCs w:val="25"/>
         </w:rPr>
-        <w:t>. Если вы ее не видите, то скорее всего, у вас</w:t>
+        <w:t>отключено отображение скрытых папок.</w:t>
       </w:r>
     </w:p>
     <w:p>
@@ -347,7 +320,7 @@
           <w:rFonts w:ascii="Calibri" w:eastAsia="Calibri" w:hAnsi="Calibri" w:cs="Calibri"/>
           <w:b/>
           <w:bCs/>
-          <w:color w:val="000000" w:themeColor="text1"/>
+          <w:color w:val="FF0000"/>
           <w:sz w:val="25"/>
           <w:szCs w:val="25"/>
         </w:rPr>
@@ -357,15 +330,13 @@
           <w:rFonts w:ascii="Calibri" w:eastAsia="Calibri" w:hAnsi="Calibri" w:cs="Calibri"/>
           <w:b/>
           <w:bCs/>
-          <w:color w:val="000000" w:themeColor="text1"/>
+          <w:color w:val="FF0000"/>
           <w:sz w:val="25"/>
           <w:szCs w:val="25"/>
         </w:rPr>
-        <w:t>отключено отображение скрытых папок.</w:t>
-      </w:r>
-    </w:p>
-    <w:p>
-      <w:pPr>
+        <w:t xml:space="preserve">Здесь я создал </w:t>
+      </w:r>
+      <w:r>
         <w:rPr>
           <w:rFonts w:ascii="Calibri" w:eastAsia="Calibri" w:hAnsi="Calibri" w:cs="Calibri"/>
           <w:b/>
@@ -373,9 +344,9 @@
           <w:color w:val="FF0000"/>
           <w:sz w:val="25"/>
           <w:szCs w:val="25"/>
-          <w:lang w:val="en-CA"/>
-        </w:rPr>
-      </w:pPr>
+        </w:rPr>
+        <w:t>новый репозиторий гит</w:t>
+      </w:r>
       <w:r>
         <w:rPr>
           <w:rFonts w:ascii="Calibri" w:eastAsia="Calibri" w:hAnsi="Calibri" w:cs="Calibri"/>
@@ -385,7 +356,7 @@
           <w:sz w:val="25"/>
           <w:szCs w:val="25"/>
         </w:rPr>
-        <w:t xml:space="preserve">Здесь я создал </w:t>
+        <w:t xml:space="preserve"> </w:t>
       </w:r>
       <w:r>
         <w:rPr>
@@ -396,7 +367,7 @@
           <w:sz w:val="25"/>
           <w:szCs w:val="25"/>
         </w:rPr>
-        <w:t xml:space="preserve">новый </w:t>
+        <w:t xml:space="preserve">и </w:t>
       </w:r>
       <w:r>
         <w:rPr>
@@ -407,80 +378,19 @@
           <w:sz w:val="25"/>
           <w:szCs w:val="25"/>
         </w:rPr>
-        <w:t>репозиторий гит</w:t>
+        <w:t xml:space="preserve">и я клонировал его из </w:t>
       </w:r>
       <w:r>
         <w:rPr>
           <w:rFonts w:ascii="Calibri" w:eastAsia="Calibri" w:hAnsi="Calibri" w:cs="Calibri"/>
           <w:b/>
           <w:bCs/>
-          <w:color w:val="FF0000"/>
+          <w:color w:val="00B050"/>
           <w:sz w:val="25"/>
           <w:szCs w:val="25"/>
         </w:rPr>
-        <w:t xml:space="preserve"> </w:t>
-      </w:r>
-      <w:proofErr w:type="gramStart"/>
-      <w:r>
-        <w:rPr>
-          <w:rFonts w:ascii="Calibri" w:eastAsia="Calibri" w:hAnsi="Calibri" w:cs="Calibri"/>
-          <w:b/>
-          <w:bCs/>
-          <w:color w:val="FF0000"/>
-          <w:sz w:val="25"/>
-          <w:szCs w:val="25"/>
-        </w:rPr>
-        <w:t>и</w:t>
-      </w:r>
-      <w:proofErr w:type="gramEnd"/>
-      <w:r>
-        <w:rPr>
-          <w:rFonts w:ascii="Calibri" w:eastAsia="Calibri" w:hAnsi="Calibri" w:cs="Calibri"/>
-          <w:b/>
-          <w:bCs/>
-          <w:color w:val="FF0000"/>
-          <w:sz w:val="25"/>
-          <w:szCs w:val="25"/>
-        </w:rPr>
-        <w:t xml:space="preserve"> </w:t>
-      </w:r>
-      <w:proofErr w:type="spellStart"/>
-      <w:r>
-        <w:rPr>
-          <w:rFonts w:ascii="Calibri" w:eastAsia="Calibri" w:hAnsi="Calibri" w:cs="Calibri"/>
-          <w:b/>
-          <w:bCs/>
-          <w:color w:val="FF0000"/>
-          <w:sz w:val="25"/>
-          <w:szCs w:val="25"/>
-        </w:rPr>
-        <w:t>и</w:t>
-      </w:r>
-      <w:proofErr w:type="spellEnd"/>
-      <w:r>
-        <w:rPr>
-          <w:rFonts w:ascii="Calibri" w:eastAsia="Calibri" w:hAnsi="Calibri" w:cs="Calibri"/>
-          <w:b/>
-          <w:bCs/>
-          <w:color w:val="FF0000"/>
-          <w:sz w:val="25"/>
-          <w:szCs w:val="25"/>
-        </w:rPr>
-        <w:t xml:space="preserve"> я клонировал его из </w:t>
-      </w:r>
-      <w:proofErr w:type="spellStart"/>
-      <w:r>
-        <w:rPr>
-          <w:rFonts w:ascii="Calibri" w:eastAsia="Calibri" w:hAnsi="Calibri" w:cs="Calibri"/>
-          <w:b/>
-          <w:bCs/>
-          <w:color w:val="00B050"/>
-          <w:sz w:val="25"/>
-          <w:szCs w:val="25"/>
-        </w:rPr>
         <w:t>github</w:t>
       </w:r>
-      <w:proofErr w:type="spellEnd"/>
       <w:r>
         <w:rPr>
           <w:rFonts w:ascii="Calibri" w:eastAsia="Calibri" w:hAnsi="Calibri" w:cs="Calibri"/>
@@ -669,7 +579,6 @@
         </w:rPr>
         <w:t>C</w:t>
       </w:r>
-      <w:proofErr w:type="spellStart"/>
       <w:r>
         <w:rPr>
           <w:rFonts w:ascii="Calibri" w:eastAsia="Calibri" w:hAnsi="Calibri" w:cs="Calibri"/>
@@ -679,41 +588,7 @@
           <w:sz w:val="25"/>
           <w:szCs w:val="25"/>
         </w:rPr>
-        <w:t>оздал</w:t>
-      </w:r>
-      <w:proofErr w:type="spellEnd"/>
-      <w:r>
-        <w:rPr>
-          <w:rFonts w:ascii="Calibri" w:eastAsia="Calibri" w:hAnsi="Calibri" w:cs="Calibri"/>
-          <w:b/>
-          <w:bCs/>
-          <w:color w:val="FF0000"/>
-          <w:sz w:val="25"/>
-          <w:szCs w:val="25"/>
-        </w:rPr>
-        <w:t xml:space="preserve"> </w:t>
-      </w:r>
-      <w:r>
-        <w:rPr>
-          <w:rFonts w:ascii="Calibri" w:eastAsia="Calibri" w:hAnsi="Calibri" w:cs="Calibri"/>
-          <w:b/>
-          <w:bCs/>
-          <w:color w:val="FF0000"/>
-          <w:sz w:val="25"/>
-          <w:szCs w:val="25"/>
-        </w:rPr>
-        <w:t>исходного текста программы</w:t>
-      </w:r>
-      <w:r>
-        <w:rPr>
-          <w:rFonts w:ascii="Calibri" w:eastAsia="Calibri" w:hAnsi="Calibri" w:cs="Calibri"/>
-          <w:b/>
-          <w:bCs/>
-          <w:color w:val="FF0000"/>
-          <w:sz w:val="25"/>
-          <w:szCs w:val="25"/>
-        </w:rPr>
-        <w:t xml:space="preserve"> в языке </w:t>
+        <w:t xml:space="preserve">оздал исходного текста программы в языке </w:t>
       </w:r>
       <w:r>
         <w:rPr>
@@ -1317,18 +1192,7 @@
           <w:sz w:val="25"/>
           <w:szCs w:val="25"/>
         </w:rPr>
-        <w:t>историю коммитов</w:t>
-      </w:r>
-      <w:r>
-        <w:rPr>
-          <w:rFonts w:ascii="Calibri" w:eastAsia="Calibri" w:hAnsi="Calibri" w:cs="Calibri"/>
-          <w:b/>
-          <w:bCs/>
-          <w:color w:val="FF0000"/>
-          <w:sz w:val="25"/>
-          <w:szCs w:val="25"/>
-        </w:rPr>
-        <w:t xml:space="preserve"> исползаем команда </w:t>
+        <w:t xml:space="preserve">историю коммитов исползаем команда </w:t>
       </w:r>
       <w:r>
         <w:rPr>
@@ -1426,21 +1290,7 @@
         <w:rPr>
           <w:color w:val="FF0000"/>
         </w:rPr>
-        <w:t xml:space="preserve">нам нужно загрузить файл в наш репозиторий в </w:t>
-      </w:r>
-      <w:proofErr w:type="spellStart"/>
-      <w:r>
-        <w:rPr>
-          <w:color w:val="FF0000"/>
-        </w:rPr>
-        <w:t>github</w:t>
-      </w:r>
-      <w:proofErr w:type="spellEnd"/>
-      <w:r>
-        <w:rPr>
-          <w:color w:val="FF0000"/>
-        </w:rPr>
-        <w:t xml:space="preserve"> с помощью этой команды</w:t>
+        <w:t>нам нужно загрузить файл в наш репозиторий в github с помощью этой команды</w:t>
       </w:r>
     </w:p>
     <w:p>
@@ -1520,40 +1370,8 @@
           <w:szCs w:val="21"/>
           <w:lang w:val="en-CA" w:eastAsia="ru-RU"/>
         </w:rPr>
-        <w:t xml:space="preserve">git remote add origin </w:t>
-      </w:r>
-      <w:proofErr w:type="gramStart"/>
-      <w:r>
-        <w:rPr>
-          <w:rFonts w:ascii="Consolas" w:eastAsia="Times New Roman" w:hAnsi="Consolas" w:cs="Courier New"/>
-          <w:color w:val="00B050"/>
-          <w:sz w:val="21"/>
-          <w:szCs w:val="21"/>
-          <w:lang w:val="en-CA" w:eastAsia="ru-RU"/>
-        </w:rPr>
-        <w:t>git@github.com:umran23/</w:t>
-      </w:r>
-      <w:r>
-        <w:rPr>
-          <w:rFonts w:ascii="Consolas" w:eastAsia="Times New Roman" w:hAnsi="Consolas" w:cs="Courier New"/>
-          <w:color w:val="00B050"/>
-          <w:sz w:val="21"/>
-          <w:szCs w:val="21"/>
-          <w:lang w:val="en-CA" w:eastAsia="ru-RU"/>
-        </w:rPr>
-        <w:t>0_Git_Basic</w:t>
-      </w:r>
-      <w:r>
-        <w:rPr>
-          <w:rFonts w:ascii="Consolas" w:eastAsia="Times New Roman" w:hAnsi="Consolas" w:cs="Courier New"/>
-          <w:color w:val="00B050"/>
-          <w:sz w:val="21"/>
-          <w:szCs w:val="21"/>
-          <w:lang w:val="en-CA" w:eastAsia="ru-RU"/>
-        </w:rPr>
-        <w:t>.git</w:t>
-      </w:r>
-      <w:proofErr w:type="gramEnd"/>
+        <w:t>git remote add origin git@github.com:umran23/0_Git_Basic.git</w:t>
+      </w:r>
     </w:p>
     <w:p>
       <w:pPr>
@@ -1584,7 +1402,6 @@
           <w:lang w:eastAsia="ru-RU"/>
         </w:rPr>
       </w:pPr>
-      <w:proofErr w:type="spellStart"/>
       <w:r>
         <w:rPr>
           <w:rFonts w:ascii="Consolas" w:eastAsia="Times New Roman" w:hAnsi="Consolas" w:cs="Courier New"/>
@@ -1593,75 +1410,8 @@
           <w:szCs w:val="21"/>
           <w:lang w:eastAsia="ru-RU"/>
         </w:rPr>
-        <w:t>git</w:t>
-      </w:r>
-      <w:proofErr w:type="spellEnd"/>
-      <w:r>
-        <w:rPr>
-          <w:rFonts w:ascii="Consolas" w:eastAsia="Times New Roman" w:hAnsi="Consolas" w:cs="Courier New"/>
-          <w:color w:val="00B050"/>
-          <w:sz w:val="21"/>
-          <w:szCs w:val="21"/>
-          <w:lang w:eastAsia="ru-RU"/>
-        </w:rPr>
-        <w:t xml:space="preserve"> </w:t>
-      </w:r>
-      <w:proofErr w:type="spellStart"/>
-      <w:r>
-        <w:rPr>
-          <w:rFonts w:ascii="Consolas" w:eastAsia="Times New Roman" w:hAnsi="Consolas" w:cs="Courier New"/>
-          <w:color w:val="00B050"/>
-          <w:sz w:val="21"/>
-          <w:szCs w:val="21"/>
-          <w:lang w:eastAsia="ru-RU"/>
-        </w:rPr>
-        <w:t>push</w:t>
-      </w:r>
-      <w:proofErr w:type="spellEnd"/>
-      <w:r>
-        <w:rPr>
-          <w:rFonts w:ascii="Consolas" w:eastAsia="Times New Roman" w:hAnsi="Consolas" w:cs="Courier New"/>
-          <w:color w:val="00B050"/>
-          <w:sz w:val="21"/>
-          <w:szCs w:val="21"/>
-          <w:lang w:eastAsia="ru-RU"/>
-        </w:rPr>
-        <w:t xml:space="preserve"> -u </w:t>
-      </w:r>
-      <w:proofErr w:type="spellStart"/>
-      <w:r>
-        <w:rPr>
-          <w:rFonts w:ascii="Consolas" w:eastAsia="Times New Roman" w:hAnsi="Consolas" w:cs="Courier New"/>
-          <w:color w:val="00B050"/>
-          <w:sz w:val="21"/>
-          <w:szCs w:val="21"/>
-          <w:lang w:eastAsia="ru-RU"/>
-        </w:rPr>
-        <w:t>origin</w:t>
-      </w:r>
-      <w:proofErr w:type="spellEnd"/>
-      <w:r>
-        <w:rPr>
-          <w:rFonts w:ascii="Consolas" w:eastAsia="Times New Roman" w:hAnsi="Consolas" w:cs="Courier New"/>
-          <w:color w:val="00B050"/>
-          <w:sz w:val="21"/>
-          <w:szCs w:val="21"/>
-          <w:lang w:eastAsia="ru-RU"/>
-        </w:rPr>
-        <w:t xml:space="preserve"> </w:t>
-      </w:r>
-      <w:proofErr w:type="spellStart"/>
-      <w:r>
-        <w:rPr>
-          <w:rFonts w:ascii="Consolas" w:eastAsia="Times New Roman" w:hAnsi="Consolas" w:cs="Courier New"/>
-          <w:color w:val="00B050"/>
-          <w:sz w:val="21"/>
-          <w:szCs w:val="21"/>
-          <w:lang w:eastAsia="ru-RU"/>
-        </w:rPr>
-        <w:t>main</w:t>
-      </w:r>
-      <w:proofErr w:type="spellEnd"/>
+        <w:t>git push -u origin main</w:t>
+      </w:r>
     </w:p>
     <w:p>
       <w:pPr>
@@ -1823,7 +1573,6 @@
         </w:rPr>
         <w:t xml:space="preserve"> </w:t>
       </w:r>
-      <w:proofErr w:type="spellStart"/>
       <w:r>
         <w:rPr>
           <w:rFonts w:ascii="Segoe UI" w:eastAsia="Times New Roman" w:hAnsi="Segoe UI" w:cs="Segoe UI"/>
@@ -1834,7 +1583,6 @@
         </w:rPr>
         <w:t>alhaja</w:t>
       </w:r>
-      <w:proofErr w:type="spellEnd"/>
       <w:r>
         <w:rPr>
           <w:rFonts w:ascii="Segoe UI" w:eastAsia="Times New Roman" w:hAnsi="Segoe UI" w:cs="Segoe UI"/>
@@ -2098,7 +1846,6 @@
         </w:rPr>
         <w:t xml:space="preserve">Сделаем несколько коммитов для </w:t>
       </w:r>
-      <w:proofErr w:type="spellStart"/>
       <w:r>
         <w:rPr>
           <w:rFonts w:ascii="Segoe UI" w:eastAsia="Times New Roman" w:hAnsi="Segoe UI" w:cs="Segoe UI"/>
@@ -2109,7 +1856,6 @@
         </w:rPr>
         <w:t>alhaja</w:t>
       </w:r>
-      <w:proofErr w:type="spellEnd"/>
     </w:p>
     <w:p>
       <w:pPr>
@@ -2297,99 +2043,89 @@
           <w:color w:val="FF0000"/>
           <w:sz w:val="24"/>
           <w:szCs w:val="24"/>
+          <w:lang w:eastAsia="ru-RU"/>
+        </w:rPr>
+      </w:pPr>
+      <w:r>
+        <w:rPr>
+          <w:rFonts w:ascii="Segoe UI" w:eastAsia="Times New Roman" w:hAnsi="Segoe UI" w:cs="Segoe UI"/>
+          <w:color w:val="FF0000"/>
+          <w:sz w:val="24"/>
+          <w:szCs w:val="24"/>
+          <w:lang w:eastAsia="ru-RU"/>
+        </w:rPr>
+        <w:t xml:space="preserve">Создаем новую ветку по названии </w:t>
+      </w:r>
+      <w:r>
+        <w:rPr>
+          <w:rFonts w:ascii="Segoe UI" w:eastAsia="Times New Roman" w:hAnsi="Segoe UI" w:cs="Segoe UI"/>
+          <w:color w:val="FF0000"/>
+          <w:sz w:val="24"/>
+          <w:szCs w:val="24"/>
           <w:lang w:val="en-CA" w:eastAsia="ru-RU"/>
         </w:rPr>
-      </w:pPr>
-      <w:r>
-        <w:rPr>
-          <w:rFonts w:ascii="Segoe UI" w:eastAsia="Times New Roman" w:hAnsi="Segoe UI" w:cs="Segoe UI"/>
-          <w:color w:val="FF0000"/>
-          <w:sz w:val="24"/>
-          <w:szCs w:val="24"/>
-          <w:lang w:eastAsia="ru-RU"/>
-        </w:rPr>
-        <w:t xml:space="preserve">Создаем новую ветку по названии </w:t>
-      </w:r>
-      <w:r>
-        <w:rPr>
-          <w:rFonts w:ascii="Segoe UI" w:eastAsia="Times New Roman" w:hAnsi="Segoe UI" w:cs="Segoe UI"/>
-          <w:color w:val="FF0000"/>
+        <w:t>Gust</w:t>
+      </w:r>
+      <w:r>
+        <w:rPr>
+          <w:rFonts w:ascii="Segoe UI" w:eastAsia="Times New Roman" w:hAnsi="Segoe UI" w:cs="Segoe UI"/>
+          <w:color w:val="FF0000"/>
+          <w:sz w:val="24"/>
+          <w:szCs w:val="24"/>
+          <w:lang w:eastAsia="ru-RU"/>
+        </w:rPr>
+        <w:t xml:space="preserve"> через команду </w:t>
+      </w:r>
+      <w:r>
+        <w:rPr>
+          <w:rFonts w:ascii="Microsoft Yi Baiti" w:eastAsia="Microsoft Yi Baiti" w:hAnsi="Microsoft Yi Baiti" w:cs="Segoe UI" w:hint="eastAsia"/>
+          <w:color w:val="00B050"/>
           <w:sz w:val="24"/>
           <w:szCs w:val="24"/>
           <w:lang w:val="en-CA" w:eastAsia="ru-RU"/>
         </w:rPr>
+        <w:t>git</w:t>
+      </w:r>
+      <w:r>
+        <w:rPr>
+          <w:rFonts w:ascii="Microsoft Yi Baiti" w:eastAsia="Microsoft Yi Baiti" w:hAnsi="Microsoft Yi Baiti" w:cs="Segoe UI" w:hint="eastAsia"/>
+          <w:color w:val="00B050"/>
+          <w:sz w:val="24"/>
+          <w:szCs w:val="24"/>
+          <w:lang w:eastAsia="ru-RU"/>
+        </w:rPr>
+        <w:t xml:space="preserve"> </w:t>
+      </w:r>
+      <w:r>
+        <w:rPr>
+          <w:rFonts w:ascii="Microsoft Yi Baiti" w:eastAsia="Microsoft Yi Baiti" w:hAnsi="Microsoft Yi Baiti" w:cs="Segoe UI" w:hint="eastAsia"/>
+          <w:color w:val="00B050"/>
+          <w:sz w:val="24"/>
+          <w:szCs w:val="24"/>
+          <w:lang w:val="en-CA" w:eastAsia="ru-RU"/>
+        </w:rPr>
+        <w:t>branch</w:t>
+      </w:r>
+      <w:r>
+        <w:rPr>
+          <w:rFonts w:ascii="Microsoft Yi Baiti" w:eastAsia="Microsoft Yi Baiti" w:hAnsi="Microsoft Yi Baiti" w:cs="Segoe UI" w:hint="eastAsia"/>
+          <w:color w:val="00B050"/>
+          <w:sz w:val="24"/>
+          <w:szCs w:val="24"/>
+          <w:lang w:eastAsia="ru-RU"/>
+        </w:rPr>
+        <w:t xml:space="preserve"> </w:t>
+      </w:r>
+      <w:r>
+        <w:rPr>
+          <w:rFonts w:ascii="Microsoft Yi Baiti" w:eastAsia="Microsoft Yi Baiti" w:hAnsi="Microsoft Yi Baiti" w:cs="Segoe UI" w:hint="eastAsia"/>
+          <w:color w:val="00B050"/>
+          <w:sz w:val="24"/>
+          <w:szCs w:val="24"/>
+          <w:lang w:val="en-CA" w:eastAsia="ru-RU"/>
+        </w:rPr>
         <w:t>Gust</w:t>
       </w:r>
-      <w:r>
-        <w:rPr>
-          <w:rFonts w:ascii="Segoe UI" w:eastAsia="Times New Roman" w:hAnsi="Segoe UI" w:cs="Segoe UI"/>
-          <w:color w:val="FF0000"/>
-          <w:sz w:val="24"/>
-          <w:szCs w:val="24"/>
-          <w:lang w:eastAsia="ru-RU"/>
-        </w:rPr>
-        <w:t xml:space="preserve"> </w:t>
-      </w:r>
-      <w:r>
-        <w:rPr>
-          <w:rFonts w:ascii="Segoe UI" w:eastAsia="Times New Roman" w:hAnsi="Segoe UI" w:cs="Segoe UI"/>
-          <w:color w:val="FF0000"/>
-          <w:sz w:val="24"/>
-          <w:szCs w:val="24"/>
-          <w:lang w:eastAsia="ru-RU"/>
-        </w:rPr>
-        <w:t xml:space="preserve">через команду </w:t>
-      </w:r>
-      <w:r>
-        <w:rPr>
-          <w:rFonts w:ascii="Microsoft Yi Baiti" w:eastAsia="Microsoft Yi Baiti" w:hAnsi="Microsoft Yi Baiti" w:cs="Segoe UI" w:hint="eastAsia"/>
-          <w:color w:val="00B050"/>
-          <w:sz w:val="24"/>
-          <w:szCs w:val="24"/>
-          <w:lang w:val="en-CA" w:eastAsia="ru-RU"/>
-        </w:rPr>
-        <w:t>git</w:t>
-      </w:r>
-      <w:r>
-        <w:rPr>
-          <w:rFonts w:ascii="Microsoft Yi Baiti" w:eastAsia="Microsoft Yi Baiti" w:hAnsi="Microsoft Yi Baiti" w:cs="Segoe UI" w:hint="eastAsia"/>
-          <w:color w:val="00B050"/>
-          <w:sz w:val="24"/>
-          <w:szCs w:val="24"/>
-          <w:lang w:eastAsia="ru-RU"/>
-        </w:rPr>
-        <w:t xml:space="preserve"> </w:t>
-      </w:r>
-      <w:r>
-        <w:rPr>
-          <w:rFonts w:ascii="Microsoft Yi Baiti" w:eastAsia="Microsoft Yi Baiti" w:hAnsi="Microsoft Yi Baiti" w:cs="Segoe UI" w:hint="eastAsia"/>
-          <w:color w:val="00B050"/>
-          <w:sz w:val="24"/>
-          <w:szCs w:val="24"/>
-          <w:lang w:val="en-CA" w:eastAsia="ru-RU"/>
-        </w:rPr>
-        <w:t>branch</w:t>
-      </w:r>
-      <w:r>
-        <w:rPr>
-          <w:rFonts w:ascii="Microsoft Yi Baiti" w:eastAsia="Microsoft Yi Baiti" w:hAnsi="Microsoft Yi Baiti" w:cs="Segoe UI" w:hint="eastAsia"/>
-          <w:color w:val="00B050"/>
-          <w:sz w:val="24"/>
-          <w:szCs w:val="24"/>
-          <w:lang w:eastAsia="ru-RU"/>
-        </w:rPr>
-        <w:t xml:space="preserve"> </w:t>
-      </w:r>
-      <w:r>
-        <w:rPr>
-          <w:rFonts w:ascii="Microsoft Yi Baiti" w:eastAsia="Microsoft Yi Baiti" w:hAnsi="Microsoft Yi Baiti" w:cs="Segoe UI" w:hint="eastAsia"/>
-          <w:color w:val="00B050"/>
-          <w:sz w:val="24"/>
-          <w:szCs w:val="24"/>
-          <w:lang w:val="en-CA" w:eastAsia="ru-RU"/>
-        </w:rPr>
-        <w:t>Gust</w:t>
-      </w:r>
     </w:p>
     <w:p>
       <w:pPr>
@@ -2397,7 +2133,7 @@
         <w:spacing w:before="60" w:after="100" w:afterAutospacing="1" w:line="240" w:lineRule="auto"/>
         <w:ind w:left="720"/>
         <w:rPr>
-          <w:rFonts w:ascii="Microsoft Yi Baiti" w:eastAsia="Microsoft Yi Baiti" w:hAnsi="Microsoft Yi Baiti" w:cs="Segoe UI" w:hint="eastAsia"/>
+          <w:rFonts w:ascii="Microsoft Yi Baiti" w:eastAsia="Microsoft Yi Baiti" w:hAnsi="Microsoft Yi Baiti" w:cs="Segoe UI"/>
           <w:color w:val="00B050"/>
           <w:sz w:val="24"/>
           <w:szCs w:val="24"/>
@@ -2563,51 +2299,7 @@
           <w:szCs w:val="24"/>
           <w:lang w:eastAsia="ru-RU"/>
         </w:rPr>
-        <w:t xml:space="preserve">мы переключаемся на нашу ветвь </w:t>
-      </w:r>
-      <w:proofErr w:type="spellStart"/>
-      <w:r>
-        <w:rPr>
-          <w:rFonts w:ascii="Segoe UI" w:eastAsia="Times New Roman" w:hAnsi="Segoe UI" w:cs="Segoe UI"/>
-          <w:color w:val="FF0000"/>
-          <w:sz w:val="24"/>
-          <w:szCs w:val="24"/>
-          <w:lang w:eastAsia="ru-RU"/>
-        </w:rPr>
-        <w:t>Gust</w:t>
-      </w:r>
-      <w:proofErr w:type="spellEnd"/>
-      <w:r>
-        <w:rPr>
-          <w:rFonts w:ascii="Segoe UI" w:eastAsia="Times New Roman" w:hAnsi="Segoe UI" w:cs="Segoe UI"/>
-          <w:color w:val="FF0000"/>
-          <w:sz w:val="24"/>
-          <w:szCs w:val="24"/>
-          <w:lang w:eastAsia="ru-RU"/>
-        </w:rPr>
-        <w:t xml:space="preserve"> и редактируем текстовую программу, и мы замечаем, что программа в первом состоянии основной ветви и код, который мы добавили ветвью </w:t>
-      </w:r>
-      <w:proofErr w:type="spellStart"/>
-      <w:r>
-        <w:rPr>
-          <w:rFonts w:ascii="Segoe UI" w:eastAsia="Times New Roman" w:hAnsi="Segoe UI" w:cs="Segoe UI"/>
-          <w:color w:val="FF0000"/>
-          <w:sz w:val="24"/>
-          <w:szCs w:val="24"/>
-          <w:lang w:eastAsia="ru-RU"/>
-        </w:rPr>
-        <w:t>alhaja</w:t>
-      </w:r>
-      <w:proofErr w:type="spellEnd"/>
-      <w:r>
-        <w:rPr>
-          <w:rFonts w:ascii="Segoe UI" w:eastAsia="Times New Roman" w:hAnsi="Segoe UI" w:cs="Segoe UI"/>
-          <w:color w:val="FF0000"/>
-          <w:sz w:val="24"/>
-          <w:szCs w:val="24"/>
-          <w:lang w:eastAsia="ru-RU"/>
-        </w:rPr>
-        <w:t xml:space="preserve">, не появляется, поэтому мы добавили наш собственный код и </w:t>
+        <w:t xml:space="preserve">мы переключаемся на нашу ветвь Gust и редактируем текстовую программу, и мы замечаем, что программа в первом состоянии основной ветви и код, который мы добавили ветвью alhaja, не появляется, поэтому мы добавили наш собственный код и </w:t>
       </w:r>
       <w:r>
         <w:rPr>
@@ -2637,17 +2329,7 @@
           <w:szCs w:val="24"/>
           <w:lang w:eastAsia="ru-RU"/>
         </w:rPr>
-        <w:t>его</w:t>
-      </w:r>
-      <w:r>
-        <w:rPr>
-          <w:rFonts w:ascii="Segoe UI" w:eastAsia="Times New Roman" w:hAnsi="Segoe UI" w:cs="Segoe UI"/>
-          <w:color w:val="FF0000"/>
-          <w:sz w:val="24"/>
-          <w:szCs w:val="24"/>
-          <w:lang w:eastAsia="ru-RU"/>
-        </w:rPr>
-        <w:t xml:space="preserve"> </w:t>
+        <w:t xml:space="preserve">его </w:t>
       </w:r>
       <w:r>
         <w:rPr>
@@ -2740,27 +2422,15 @@
         </w:rPr>
         <w:t xml:space="preserve">мы объединяем две ветви </w:t>
       </w:r>
-      <w:proofErr w:type="spellStart"/>
-      <w:r>
-        <w:rPr>
-          <w:rFonts w:ascii="Segoe UI" w:eastAsia="Times New Roman" w:hAnsi="Segoe UI" w:cs="Segoe UI"/>
-          <w:color w:val="00B050"/>
-          <w:sz w:val="24"/>
-          <w:szCs w:val="24"/>
-          <w:lang w:eastAsia="ru-RU"/>
-        </w:rPr>
-        <w:t>main</w:t>
-      </w:r>
-      <w:proofErr w:type="spellEnd"/>
-      <w:r>
-        <w:rPr>
-          <w:rFonts w:ascii="Segoe UI" w:eastAsia="Times New Roman" w:hAnsi="Segoe UI" w:cs="Segoe UI"/>
-          <w:color w:val="00B050"/>
-          <w:sz w:val="24"/>
-          <w:szCs w:val="24"/>
-          <w:lang w:eastAsia="ru-RU"/>
-        </w:rPr>
-        <w:t xml:space="preserve"> </w:t>
+      <w:r>
+        <w:rPr>
+          <w:rFonts w:ascii="Segoe UI" w:eastAsia="Times New Roman" w:hAnsi="Segoe UI" w:cs="Segoe UI"/>
+          <w:color w:val="00B050"/>
+          <w:sz w:val="24"/>
+          <w:szCs w:val="24"/>
+          <w:lang w:eastAsia="ru-RU"/>
+        </w:rPr>
+        <w:t xml:space="preserve">main </w:t>
       </w:r>
       <w:r>
         <w:rPr>
@@ -2772,27 +2442,15 @@
         </w:rPr>
         <w:t xml:space="preserve">и </w:t>
       </w:r>
-      <w:proofErr w:type="spellStart"/>
-      <w:r>
-        <w:rPr>
-          <w:rFonts w:ascii="Segoe UI" w:eastAsia="Times New Roman" w:hAnsi="Segoe UI" w:cs="Segoe UI"/>
-          <w:color w:val="00B050"/>
-          <w:sz w:val="24"/>
-          <w:szCs w:val="24"/>
-          <w:lang w:eastAsia="ru-RU"/>
-        </w:rPr>
-        <w:t>alhaja</w:t>
-      </w:r>
-      <w:proofErr w:type="spellEnd"/>
-      <w:r>
-        <w:rPr>
-          <w:rFonts w:ascii="Segoe UI" w:eastAsia="Times New Roman" w:hAnsi="Segoe UI" w:cs="Segoe UI"/>
-          <w:color w:val="00B050"/>
-          <w:sz w:val="24"/>
-          <w:szCs w:val="24"/>
-          <w:lang w:eastAsia="ru-RU"/>
-        </w:rPr>
-        <w:t xml:space="preserve"> </w:t>
+      <w:r>
+        <w:rPr>
+          <w:rFonts w:ascii="Segoe UI" w:eastAsia="Times New Roman" w:hAnsi="Segoe UI" w:cs="Segoe UI"/>
+          <w:color w:val="00B050"/>
+          <w:sz w:val="24"/>
+          <w:szCs w:val="24"/>
+          <w:lang w:eastAsia="ru-RU"/>
+        </w:rPr>
+        <w:t xml:space="preserve">alhaja </w:t>
       </w:r>
       <w:r>
         <w:rPr>
@@ -2804,7 +2462,6 @@
         </w:rPr>
         <w:t xml:space="preserve">с помощью команды </w:t>
       </w:r>
-      <w:proofErr w:type="spellStart"/>
       <w:r>
         <w:rPr>
           <w:rFonts w:ascii="Microsoft Yi Baiti" w:eastAsia="Microsoft Yi Baiti" w:hAnsi="Microsoft Yi Baiti" w:cs="Segoe UI" w:hint="eastAsia"/>
@@ -2813,31 +2470,8 @@
           <w:szCs w:val="24"/>
           <w:lang w:eastAsia="ru-RU"/>
         </w:rPr>
-        <w:t>git</w:t>
-      </w:r>
-      <w:proofErr w:type="spellEnd"/>
-      <w:r>
-        <w:rPr>
-          <w:rFonts w:ascii="Microsoft Yi Baiti" w:eastAsia="Microsoft Yi Baiti" w:hAnsi="Microsoft Yi Baiti" w:cs="Segoe UI" w:hint="eastAsia"/>
-          <w:color w:val="00B050"/>
-          <w:sz w:val="24"/>
-          <w:szCs w:val="24"/>
-          <w:lang w:eastAsia="ru-RU"/>
-        </w:rPr>
-        <w:t xml:space="preserve"> </w:t>
-      </w:r>
-      <w:proofErr w:type="spellStart"/>
-      <w:r>
-        <w:rPr>
-          <w:rFonts w:ascii="Microsoft Yi Baiti" w:eastAsia="Microsoft Yi Baiti" w:hAnsi="Microsoft Yi Baiti" w:cs="Segoe UI" w:hint="eastAsia"/>
-          <w:color w:val="00B050"/>
-          <w:sz w:val="24"/>
-          <w:szCs w:val="24"/>
-          <w:lang w:eastAsia="ru-RU"/>
-        </w:rPr>
-        <w:t>merge</w:t>
-      </w:r>
-      <w:proofErr w:type="spellEnd"/>
+        <w:t>git merge</w:t>
+      </w:r>
     </w:p>
     <w:p>
       <w:pPr>
@@ -2955,18 +2589,36 @@
         </w:rPr>
         <w:t xml:space="preserve">был большой конфликт между </w:t>
       </w:r>
-      <w:proofErr w:type="spellStart"/>
-      <w:r>
-        <w:rPr>
-          <w:rFonts w:ascii="Segoe UI" w:eastAsia="Times New Roman" w:hAnsi="Segoe UI" w:cs="Segoe UI"/>
-          <w:color w:val="00B050"/>
-          <w:sz w:val="24"/>
-          <w:szCs w:val="24"/>
-          <w:lang w:eastAsia="ru-RU"/>
-        </w:rPr>
-        <w:t>gust</w:t>
-      </w:r>
-      <w:proofErr w:type="spellEnd"/>
+      <w:r>
+        <w:rPr>
+          <w:rFonts w:ascii="Segoe UI" w:eastAsia="Times New Roman" w:hAnsi="Segoe UI" w:cs="Segoe UI"/>
+          <w:color w:val="00B050"/>
+          <w:sz w:val="24"/>
+          <w:szCs w:val="24"/>
+          <w:lang w:eastAsia="ru-RU"/>
+        </w:rPr>
+        <w:t xml:space="preserve">gust </w:t>
+      </w:r>
+      <w:r>
+        <w:rPr>
+          <w:rFonts w:ascii="Segoe UI" w:eastAsia="Times New Roman" w:hAnsi="Segoe UI" w:cs="Segoe UI"/>
+          <w:color w:val="24292E"/>
+          <w:sz w:val="24"/>
+          <w:szCs w:val="24"/>
+          <w:lang w:eastAsia="ru-RU"/>
+        </w:rPr>
+        <w:t xml:space="preserve">и </w:t>
+      </w:r>
+      <w:r>
+        <w:rPr>
+          <w:rFonts w:ascii="Segoe UI" w:eastAsia="Times New Roman" w:hAnsi="Segoe UI" w:cs="Segoe UI"/>
+          <w:color w:val="00B050"/>
+          <w:sz w:val="24"/>
+          <w:szCs w:val="24"/>
+          <w:lang w:val="en-CA" w:eastAsia="ru-RU"/>
+        </w:rPr>
+        <w:t>main</w:t>
+      </w:r>
       <w:r>
         <w:rPr>
           <w:rFonts w:ascii="Segoe UI" w:eastAsia="Times New Roman" w:hAnsi="Segoe UI" w:cs="Segoe UI"/>
@@ -2985,7 +2637,7 @@
           <w:szCs w:val="24"/>
           <w:lang w:eastAsia="ru-RU"/>
         </w:rPr>
-        <w:t xml:space="preserve">и </w:t>
+        <w:t xml:space="preserve">ветвями, но мы редактируем файл main.py из </w:t>
       </w:r>
       <w:r>
         <w:rPr>
@@ -3015,7 +2667,7 @@
           <w:szCs w:val="24"/>
           <w:lang w:eastAsia="ru-RU"/>
         </w:rPr>
-        <w:t xml:space="preserve">ветвями, но мы редактируем файл main.py из </w:t>
+        <w:t xml:space="preserve">ветви и решили проблему, затем мы добавляем ее в индекс и </w:t>
       </w:r>
       <w:r>
         <w:rPr>
@@ -3025,6 +2677,26 @@
           <w:szCs w:val="24"/>
           <w:lang w:val="en-CA" w:eastAsia="ru-RU"/>
         </w:rPr>
+        <w:t>commit</w:t>
+      </w:r>
+      <w:r>
+        <w:rPr>
+          <w:rFonts w:ascii="Segoe UI" w:eastAsia="Times New Roman" w:hAnsi="Segoe UI" w:cs="Segoe UI"/>
+          <w:color w:val="24292E"/>
+          <w:sz w:val="24"/>
+          <w:szCs w:val="24"/>
+          <w:lang w:eastAsia="ru-RU"/>
+        </w:rPr>
+        <w:t xml:space="preserve">, после чего мы снова попытались объединить </w:t>
+      </w:r>
+      <w:r>
+        <w:rPr>
+          <w:rFonts w:ascii="Segoe UI" w:eastAsia="Times New Roman" w:hAnsi="Segoe UI" w:cs="Segoe UI"/>
+          <w:color w:val="00B050"/>
+          <w:sz w:val="24"/>
+          <w:szCs w:val="24"/>
+          <w:lang w:val="en-CA" w:eastAsia="ru-RU"/>
+        </w:rPr>
         <w:t>main</w:t>
       </w:r>
       <w:r>
@@ -3045,89 +2717,7 @@
           <w:szCs w:val="24"/>
           <w:lang w:eastAsia="ru-RU"/>
         </w:rPr>
-        <w:t xml:space="preserve">ветви и решили проблему, затем мы добавляем ее в индекс и </w:t>
-      </w:r>
-      <w:r>
-        <w:rPr>
-          <w:rFonts w:ascii="Segoe UI" w:eastAsia="Times New Roman" w:hAnsi="Segoe UI" w:cs="Segoe UI"/>
-          <w:color w:val="00B050"/>
-          <w:sz w:val="24"/>
-          <w:szCs w:val="24"/>
-          <w:lang w:val="en-CA" w:eastAsia="ru-RU"/>
-        </w:rPr>
-        <w:t>commit</w:t>
-      </w:r>
-      <w:r>
-        <w:rPr>
-          <w:rFonts w:ascii="Segoe UI" w:eastAsia="Times New Roman" w:hAnsi="Segoe UI" w:cs="Segoe UI"/>
-          <w:color w:val="24292E"/>
-          <w:sz w:val="24"/>
-          <w:szCs w:val="24"/>
-          <w:lang w:eastAsia="ru-RU"/>
-        </w:rPr>
-        <w:t xml:space="preserve">, после чего мы снова попытались объединить </w:t>
-      </w:r>
-      <w:r>
-        <w:rPr>
-          <w:rFonts w:ascii="Segoe UI" w:eastAsia="Times New Roman" w:hAnsi="Segoe UI" w:cs="Segoe UI"/>
-          <w:color w:val="00B050"/>
-          <w:sz w:val="24"/>
-          <w:szCs w:val="24"/>
-          <w:lang w:val="en-CA" w:eastAsia="ru-RU"/>
-        </w:rPr>
-        <w:t>main</w:t>
-      </w:r>
-      <w:r>
-        <w:rPr>
-          <w:rFonts w:ascii="Segoe UI" w:eastAsia="Times New Roman" w:hAnsi="Segoe UI" w:cs="Segoe UI"/>
-          <w:color w:val="00B050"/>
-          <w:sz w:val="24"/>
-          <w:szCs w:val="24"/>
-          <w:lang w:eastAsia="ru-RU"/>
-        </w:rPr>
-        <w:t xml:space="preserve"> </w:t>
-      </w:r>
-      <w:r>
-        <w:rPr>
-          <w:rFonts w:ascii="Segoe UI" w:eastAsia="Times New Roman" w:hAnsi="Segoe UI" w:cs="Segoe UI"/>
-          <w:color w:val="24292E"/>
-          <w:sz w:val="24"/>
-          <w:szCs w:val="24"/>
-          <w:lang w:eastAsia="ru-RU"/>
-        </w:rPr>
-        <w:t>ветвь с порывом, и это успешно сделано</w:t>
-      </w:r>
-      <w:proofErr w:type="gramStart"/>
-      <w:r>
-        <w:rPr>
-          <w:rFonts w:ascii="Segoe UI" w:eastAsia="Times New Roman" w:hAnsi="Segoe UI" w:cs="Segoe UI"/>
-          <w:color w:val="24292E"/>
-          <w:sz w:val="24"/>
-          <w:szCs w:val="24"/>
-          <w:lang w:eastAsia="ru-RU"/>
-        </w:rPr>
-        <w:t>!</w:t>
-      </w:r>
-      <w:r>
-        <w:rPr>
-          <w:rFonts w:ascii="Segoe UI" w:eastAsia="Times New Roman" w:hAnsi="Segoe UI" w:cs="Segoe UI"/>
-          <w:color w:val="24292E"/>
-          <w:sz w:val="24"/>
-          <w:szCs w:val="24"/>
-          <w:lang w:eastAsia="ru-RU"/>
-        </w:rPr>
-        <w:t xml:space="preserve"> )</w:t>
-      </w:r>
-      <w:proofErr w:type="gramEnd"/>
-      <w:r>
-        <w:rPr>
-          <w:rFonts w:ascii="Segoe UI" w:eastAsia="Times New Roman" w:hAnsi="Segoe UI" w:cs="Segoe UI"/>
-          <w:color w:val="24292E"/>
-          <w:sz w:val="24"/>
-          <w:szCs w:val="24"/>
-          <w:lang w:eastAsia="ru-RU"/>
-        </w:rPr>
-        <w:t>)</w:t>
+        <w:t>ветвь с порывом, и это успешно сделано! ))</w:t>
       </w:r>
     </w:p>
     <w:p>
@@ -3248,7 +2838,7 @@
           <w:color w:val="FF0000"/>
           <w:sz w:val="24"/>
           <w:szCs w:val="24"/>
-          <w:lang w:val="en-CA" w:eastAsia="ru-RU"/>
+          <w:lang w:eastAsia="ru-RU"/>
         </w:rPr>
       </w:pPr>
     </w:p>
@@ -3351,23 +2941,7 @@
           <w:rFonts w:ascii="Segoe UI" w:hAnsi="Segoe UI" w:cs="Segoe UI"/>
           <w:color w:val="24292E"/>
         </w:rPr>
-        <w:t xml:space="preserve">2. Работа с </w:t>
-      </w:r>
-      <w:proofErr w:type="spellStart"/>
-      <w:r>
-        <w:rPr>
-          <w:rFonts w:ascii="Segoe UI" w:hAnsi="Segoe UI" w:cs="Segoe UI"/>
-          <w:color w:val="24292E"/>
-        </w:rPr>
-        <w:t>Git</w:t>
-      </w:r>
-      <w:proofErr w:type="spellEnd"/>
-      <w:r>
-        <w:rPr>
-          <w:rFonts w:ascii="Segoe UI" w:hAnsi="Segoe UI" w:cs="Segoe UI"/>
-          <w:color w:val="24292E"/>
-        </w:rPr>
-        <w:t xml:space="preserve"> в терминале</w:t>
+        <w:t>2. Работа с Git в терминале</w:t>
       </w:r>
     </w:p>
     <w:p>
@@ -3433,39 +3007,7 @@
           <w:rFonts w:ascii="Segoe UI" w:hAnsi="Segoe UI" w:cs="Segoe UI"/>
           <w:color w:val="24292E"/>
         </w:rPr>
-        <w:t xml:space="preserve">Инициализируйте в рабочей директории репозиторий при помощи команды </w:t>
-      </w:r>
-      <w:proofErr w:type="spellStart"/>
-      <w:r>
-        <w:rPr>
-          <w:rFonts w:ascii="Segoe UI" w:hAnsi="Segoe UI" w:cs="Segoe UI"/>
-          <w:color w:val="24292E"/>
-        </w:rPr>
-        <w:t>git</w:t>
-      </w:r>
-      <w:proofErr w:type="spellEnd"/>
-      <w:r>
-        <w:rPr>
-          <w:rFonts w:ascii="Segoe UI" w:hAnsi="Segoe UI" w:cs="Segoe UI"/>
-          <w:color w:val="24292E"/>
-        </w:rPr>
-        <w:t xml:space="preserve"> </w:t>
-      </w:r>
-      <w:proofErr w:type="spellStart"/>
-      <w:r>
-        <w:rPr>
-          <w:rFonts w:ascii="Segoe UI" w:hAnsi="Segoe UI" w:cs="Segoe UI"/>
-          <w:color w:val="24292E"/>
-        </w:rPr>
-        <w:t>init</w:t>
-      </w:r>
-      <w:proofErr w:type="spellEnd"/>
-      <w:r>
-        <w:rPr>
-          <w:rFonts w:ascii="Segoe UI" w:hAnsi="Segoe UI" w:cs="Segoe UI"/>
-          <w:color w:val="24292E"/>
-        </w:rPr>
-        <w:t>.</w:t>
+        <w:t>Инициализируйте в рабочей директории репозиторий при помощи команды git init.</w:t>
       </w:r>
     </w:p>
     <w:p>
@@ -3537,39 +3079,7 @@
           <w:rFonts w:ascii="Segoe UI" w:hAnsi="Segoe UI" w:cs="Segoe UI"/>
           <w:color w:val="24292E"/>
         </w:rPr>
-        <w:t xml:space="preserve">Выполните в репозитории команду </w:t>
-      </w:r>
-      <w:proofErr w:type="spellStart"/>
-      <w:r>
-        <w:rPr>
-          <w:rFonts w:ascii="Segoe UI" w:hAnsi="Segoe UI" w:cs="Segoe UI"/>
-          <w:color w:val="24292E"/>
-        </w:rPr>
-        <w:t>git</w:t>
-      </w:r>
-      <w:proofErr w:type="spellEnd"/>
-      <w:r>
-        <w:rPr>
-          <w:rFonts w:ascii="Segoe UI" w:hAnsi="Segoe UI" w:cs="Segoe UI"/>
-          <w:color w:val="24292E"/>
-        </w:rPr>
-        <w:t xml:space="preserve"> </w:t>
-      </w:r>
-      <w:proofErr w:type="spellStart"/>
-      <w:r>
-        <w:rPr>
-          <w:rFonts w:ascii="Segoe UI" w:hAnsi="Segoe UI" w:cs="Segoe UI"/>
-          <w:color w:val="24292E"/>
-        </w:rPr>
-        <w:t>status</w:t>
-      </w:r>
-      <w:proofErr w:type="spellEnd"/>
-      <w:r>
-        <w:rPr>
-          <w:rFonts w:ascii="Segoe UI" w:hAnsi="Segoe UI" w:cs="Segoe UI"/>
-          <w:color w:val="24292E"/>
-        </w:rPr>
-        <w:t>. Проинтерпретируйте полученное сообщение.</w:t>
+        <w:t>Выполните в репозитории команду git status. Проинтерпретируйте полученное сообщение.</w:t>
       </w:r>
     </w:p>
     <w:p>
@@ -3673,137 +3183,55 @@
           <w:rFonts w:ascii="Segoe UI" w:hAnsi="Segoe UI" w:cs="Segoe UI"/>
           <w:color w:val="24292E"/>
         </w:rPr>
-        <w:t xml:space="preserve">Создайте файл для исходного текста программы. Выполните команду </w:t>
-      </w:r>
-      <w:proofErr w:type="spellStart"/>
-      <w:r>
-        <w:rPr>
-          <w:rFonts w:ascii="Segoe UI" w:hAnsi="Segoe UI" w:cs="Segoe UI"/>
-          <w:color w:val="24292E"/>
-        </w:rPr>
-        <w:t>git</w:t>
-      </w:r>
-      <w:proofErr w:type="spellEnd"/>
-      <w:r>
-        <w:rPr>
-          <w:rFonts w:ascii="Segoe UI" w:hAnsi="Segoe UI" w:cs="Segoe UI"/>
-          <w:color w:val="24292E"/>
+        <w:t>Создайте файл для исходного текста программы. Выполните команду git status.</w:t>
+      </w:r>
+    </w:p>
+    <w:p>
+      <w:pPr>
+        <w:shd w:val="clear" w:color="auto" w:fill="FFFFFF"/>
+        <w:spacing w:before="60" w:after="100" w:afterAutospacing="1" w:line="240" w:lineRule="auto"/>
+        <w:ind w:left="720"/>
+        <w:rPr>
+          <w:rFonts w:ascii="Segoe UI" w:hAnsi="Segoe UI" w:cs="Segoe UI"/>
+          <w:color w:val="24292E"/>
+        </w:rPr>
+      </w:pPr>
+      <w:r>
+        <w:rPr>
+          <w:rFonts w:ascii="Segoe UI" w:hAnsi="Segoe UI" w:cs="Segoe UI"/>
+          <w:color w:val="FF0000"/>
+        </w:rPr>
+        <w:t xml:space="preserve">Создаем файл с помощю команду </w:t>
+      </w:r>
+      <w:r>
+        <w:rPr>
+          <w:rFonts w:ascii="Segoe UI" w:hAnsi="Segoe UI" w:cs="Segoe UI"/>
+          <w:color w:val="00B050"/>
+          <w:lang w:val="en-CA"/>
+        </w:rPr>
+        <w:t>echo</w:t>
+      </w:r>
+      <w:r>
+        <w:rPr>
+          <w:rFonts w:ascii="Segoe UI" w:hAnsi="Segoe UI" w:cs="Segoe UI"/>
+          <w:color w:val="00B050"/>
         </w:rPr>
         <w:t xml:space="preserve"> </w:t>
       </w:r>
-      <w:proofErr w:type="spellStart"/>
-      <w:r>
-        <w:rPr>
-          <w:rFonts w:ascii="Segoe UI" w:hAnsi="Segoe UI" w:cs="Segoe UI"/>
-          <w:color w:val="24292E"/>
-        </w:rPr>
-        <w:t>status</w:t>
-      </w:r>
-      <w:proofErr w:type="spellEnd"/>
-      <w:r>
-        <w:rPr>
-          <w:rFonts w:ascii="Segoe UI" w:hAnsi="Segoe UI" w:cs="Segoe UI"/>
-          <w:color w:val="24292E"/>
-        </w:rPr>
-        <w:t>.</w:t>
-      </w:r>
-    </w:p>
-    <w:p>
-      <w:pPr>
-        <w:shd w:val="clear" w:color="auto" w:fill="FFFFFF"/>
-        <w:spacing w:before="60" w:after="100" w:afterAutospacing="1" w:line="240" w:lineRule="auto"/>
-        <w:ind w:left="720"/>
-        <w:rPr>
-          <w:rFonts w:ascii="Segoe UI" w:hAnsi="Segoe UI" w:cs="Segoe UI"/>
-          <w:color w:val="24292E"/>
-        </w:rPr>
-      </w:pPr>
-      <w:r>
-        <w:rPr>
-          <w:rFonts w:ascii="Segoe UI" w:hAnsi="Segoe UI" w:cs="Segoe UI"/>
-          <w:color w:val="FF0000"/>
-        </w:rPr>
-        <w:t xml:space="preserve">Создаем файл с </w:t>
-      </w:r>
-      <w:proofErr w:type="spellStart"/>
-      <w:r>
-        <w:rPr>
-          <w:rFonts w:ascii="Segoe UI" w:hAnsi="Segoe UI" w:cs="Segoe UI"/>
-          <w:color w:val="FF0000"/>
-        </w:rPr>
-        <w:t>помощю</w:t>
-      </w:r>
-      <w:proofErr w:type="spellEnd"/>
-      <w:r>
-        <w:rPr>
-          <w:rFonts w:ascii="Segoe UI" w:hAnsi="Segoe UI" w:cs="Segoe UI"/>
-          <w:color w:val="FF0000"/>
-        </w:rPr>
-        <w:t xml:space="preserve"> команду </w:t>
-      </w:r>
-      <w:r>
-        <w:rPr>
-          <w:rFonts w:ascii="Segoe UI" w:hAnsi="Segoe UI" w:cs="Segoe UI"/>
-          <w:color w:val="00B050"/>
-          <w:lang w:val="en-CA"/>
-        </w:rPr>
-        <w:t>echo</w:t>
-      </w:r>
-      <w:r>
-        <w:rPr>
-          <w:rFonts w:ascii="Segoe UI" w:hAnsi="Segoe UI" w:cs="Segoe UI"/>
-          <w:color w:val="00B050"/>
-        </w:rPr>
-        <w:t xml:space="preserve"> </w:t>
-      </w:r>
-      <w:r>
-        <w:rPr>
-          <w:rFonts w:ascii="Segoe UI" w:hAnsi="Segoe UI" w:cs="Segoe UI"/>
-          <w:color w:val="FF0000"/>
-        </w:rPr>
-        <w:t xml:space="preserve">и </w:t>
-      </w:r>
-      <w:proofErr w:type="spellStart"/>
-      <w:r>
-        <w:rPr>
-          <w:rFonts w:ascii="Segoe UI" w:hAnsi="Segoe UI" w:cs="Segoe UI"/>
-          <w:color w:val="FF0000"/>
-        </w:rPr>
-        <w:t>выполнаем</w:t>
-      </w:r>
-      <w:proofErr w:type="spellEnd"/>
-      <w:r>
-        <w:rPr>
-          <w:rFonts w:ascii="Segoe UI" w:hAnsi="Segoe UI" w:cs="Segoe UI"/>
-          <w:color w:val="FF0000"/>
-        </w:rPr>
-        <w:t xml:space="preserve"> команду </w:t>
-      </w:r>
-      <w:proofErr w:type="spellStart"/>
-      <w:r>
-        <w:rPr>
-          <w:rFonts w:ascii="Segoe UI" w:hAnsi="Segoe UI" w:cs="Segoe UI"/>
-          <w:color w:val="00B050"/>
-        </w:rPr>
-        <w:t>git</w:t>
-      </w:r>
-      <w:proofErr w:type="spellEnd"/>
-      <w:r>
-        <w:rPr>
-          <w:rFonts w:ascii="Segoe UI" w:hAnsi="Segoe UI" w:cs="Segoe UI"/>
-          <w:color w:val="00B050"/>
-        </w:rPr>
-        <w:t xml:space="preserve"> </w:t>
-      </w:r>
-      <w:proofErr w:type="spellStart"/>
-      <w:r>
-        <w:rPr>
-          <w:rFonts w:ascii="Segoe UI" w:hAnsi="Segoe UI" w:cs="Segoe UI"/>
-          <w:color w:val="00B050"/>
-        </w:rPr>
-        <w:t>status</w:t>
-      </w:r>
-      <w:proofErr w:type="spellEnd"/>
+      <w:r>
+        <w:rPr>
+          <w:rFonts w:ascii="Segoe UI" w:hAnsi="Segoe UI" w:cs="Segoe UI"/>
+          <w:color w:val="FF0000"/>
+        </w:rPr>
+        <w:t xml:space="preserve">и выполнаем команду </w:t>
+      </w:r>
+      <w:r>
+        <w:rPr>
+          <w:rFonts w:ascii="Segoe UI" w:hAnsi="Segoe UI" w:cs="Segoe UI"/>
+          <w:color w:val="00B050"/>
+        </w:rPr>
+        <w:t>git status</w:t>
+      </w:r>
     </w:p>
     <w:p>
       <w:pPr>
@@ -3871,23 +3299,7 @@
           <w:rFonts w:ascii="Segoe UI" w:hAnsi="Segoe UI" w:cs="Segoe UI"/>
           <w:color w:val="FF0000"/>
         </w:rPr>
-        <w:t xml:space="preserve">Он у нас красным так как еще не добавили его под </w:t>
-      </w:r>
-      <w:proofErr w:type="spellStart"/>
-      <w:r>
-        <w:rPr>
-          <w:rFonts w:ascii="Segoe UI" w:hAnsi="Segoe UI" w:cs="Segoe UI"/>
-          <w:color w:val="FF0000"/>
-        </w:rPr>
-        <w:t>версионный</w:t>
-      </w:r>
-      <w:proofErr w:type="spellEnd"/>
-      <w:r>
-        <w:rPr>
-          <w:rFonts w:ascii="Segoe UI" w:hAnsi="Segoe UI" w:cs="Segoe UI"/>
-          <w:color w:val="FF0000"/>
-        </w:rPr>
-        <w:t xml:space="preserve"> контроль</w:t>
+        <w:t>Он у нас красным так как еще не добавили его под версионный контроль</w:t>
       </w:r>
     </w:p>
     <w:p>
@@ -3908,87 +3320,7 @@
           <w:rFonts w:ascii="Segoe UI" w:hAnsi="Segoe UI" w:cs="Segoe UI"/>
           <w:color w:val="24292E"/>
         </w:rPr>
-        <w:t xml:space="preserve">Добавьте созданный файл под </w:t>
-      </w:r>
-      <w:proofErr w:type="spellStart"/>
-      <w:r>
-        <w:rPr>
-          <w:rFonts w:ascii="Segoe UI" w:hAnsi="Segoe UI" w:cs="Segoe UI"/>
-          <w:color w:val="24292E"/>
-        </w:rPr>
-        <w:t>версионный</w:t>
-      </w:r>
-      <w:proofErr w:type="spellEnd"/>
-      <w:r>
-        <w:rPr>
-          <w:rFonts w:ascii="Segoe UI" w:hAnsi="Segoe UI" w:cs="Segoe UI"/>
-          <w:color w:val="24292E"/>
-        </w:rPr>
-        <w:t xml:space="preserve"> контроль при помощи команды </w:t>
-      </w:r>
-      <w:proofErr w:type="spellStart"/>
-      <w:r>
-        <w:rPr>
-          <w:rFonts w:ascii="Segoe UI" w:hAnsi="Segoe UI" w:cs="Segoe UI"/>
-          <w:color w:val="24292E"/>
-        </w:rPr>
-        <w:t>git</w:t>
-      </w:r>
-      <w:proofErr w:type="spellEnd"/>
-      <w:r>
-        <w:rPr>
-          <w:rFonts w:ascii="Segoe UI" w:hAnsi="Segoe UI" w:cs="Segoe UI"/>
-          <w:color w:val="24292E"/>
-        </w:rPr>
-        <w:t xml:space="preserve"> </w:t>
-      </w:r>
-      <w:proofErr w:type="spellStart"/>
-      <w:r>
-        <w:rPr>
-          <w:rFonts w:ascii="Segoe UI" w:hAnsi="Segoe UI" w:cs="Segoe UI"/>
-          <w:color w:val="24292E"/>
-        </w:rPr>
-        <w:t>add</w:t>
-      </w:r>
-      <w:proofErr w:type="spellEnd"/>
-      <w:r>
-        <w:rPr>
-          <w:rFonts w:ascii="Segoe UI" w:hAnsi="Segoe UI" w:cs="Segoe UI"/>
-          <w:color w:val="24292E"/>
-        </w:rPr>
-        <w:t xml:space="preserve">. Еще раз выполните </w:t>
-      </w:r>
-      <w:proofErr w:type="spellStart"/>
-      <w:r>
-        <w:rPr>
-          <w:rFonts w:ascii="Segoe UI" w:hAnsi="Segoe UI" w:cs="Segoe UI"/>
-          <w:color w:val="24292E"/>
-        </w:rPr>
-        <w:t>git</w:t>
-      </w:r>
-      <w:proofErr w:type="spellEnd"/>
-      <w:r>
-        <w:rPr>
-          <w:rFonts w:ascii="Segoe UI" w:hAnsi="Segoe UI" w:cs="Segoe UI"/>
-          <w:color w:val="24292E"/>
-        </w:rPr>
-        <w:t xml:space="preserve"> </w:t>
-      </w:r>
-      <w:proofErr w:type="spellStart"/>
-      <w:r>
-        <w:rPr>
-          <w:rFonts w:ascii="Segoe UI" w:hAnsi="Segoe UI" w:cs="Segoe UI"/>
-          <w:color w:val="24292E"/>
-        </w:rPr>
-        <w:t>status</w:t>
-      </w:r>
-      <w:proofErr w:type="spellEnd"/>
-      <w:r>
-        <w:rPr>
-          <w:rFonts w:ascii="Segoe UI" w:hAnsi="Segoe UI" w:cs="Segoe UI"/>
-          <w:color w:val="24292E"/>
-        </w:rPr>
-        <w:t>.</w:t>
+        <w:t>Добавьте созданный файл под версионный контроль при помощи команды git add. Еще раз выполните git status.</w:t>
       </w:r>
     </w:p>
     <w:p>
@@ -4122,39 +3454,7 @@
           <w:rFonts w:ascii="Segoe UI" w:hAnsi="Segoe UI" w:cs="Segoe UI"/>
           <w:color w:val="24292E"/>
         </w:rPr>
-        <w:t xml:space="preserve">Сделайте начальный коммит при помощи команды </w:t>
-      </w:r>
-      <w:proofErr w:type="spellStart"/>
-      <w:r>
-        <w:rPr>
-          <w:rFonts w:ascii="Segoe UI" w:hAnsi="Segoe UI" w:cs="Segoe UI"/>
-          <w:color w:val="24292E"/>
-        </w:rPr>
-        <w:t>git</w:t>
-      </w:r>
-      <w:proofErr w:type="spellEnd"/>
-      <w:r>
-        <w:rPr>
-          <w:rFonts w:ascii="Segoe UI" w:hAnsi="Segoe UI" w:cs="Segoe UI"/>
-          <w:color w:val="24292E"/>
-        </w:rPr>
-        <w:t xml:space="preserve"> </w:t>
-      </w:r>
-      <w:proofErr w:type="spellStart"/>
-      <w:r>
-        <w:rPr>
-          <w:rFonts w:ascii="Segoe UI" w:hAnsi="Segoe UI" w:cs="Segoe UI"/>
-          <w:color w:val="24292E"/>
-        </w:rPr>
-        <w:t>commit</w:t>
-      </w:r>
-      <w:proofErr w:type="spellEnd"/>
-      <w:r>
-        <w:rPr>
-          <w:rFonts w:ascii="Segoe UI" w:hAnsi="Segoe UI" w:cs="Segoe UI"/>
-          <w:color w:val="24292E"/>
-        </w:rPr>
-        <w:t xml:space="preserve"> с опцией -m.</w:t>
+        <w:t>Сделайте начальный коммит при помощи команды git commit с опцией -m.</w:t>
       </w:r>
     </w:p>
     <w:p>
@@ -4227,39 +3527,7 @@
           <w:rFonts w:ascii="Segoe UI" w:hAnsi="Segoe UI" w:cs="Segoe UI"/>
           <w:color w:val="24292E"/>
         </w:rPr>
-        <w:t xml:space="preserve">Сделайте еще несколько коммитов. Выполните команду </w:t>
-      </w:r>
-      <w:proofErr w:type="spellStart"/>
-      <w:r>
-        <w:rPr>
-          <w:rFonts w:ascii="Segoe UI" w:hAnsi="Segoe UI" w:cs="Segoe UI"/>
-          <w:color w:val="24292E"/>
-        </w:rPr>
-        <w:t>git</w:t>
-      </w:r>
-      <w:proofErr w:type="spellEnd"/>
-      <w:r>
-        <w:rPr>
-          <w:rFonts w:ascii="Segoe UI" w:hAnsi="Segoe UI" w:cs="Segoe UI"/>
-          <w:color w:val="24292E"/>
-        </w:rPr>
-        <w:t xml:space="preserve"> </w:t>
-      </w:r>
-      <w:proofErr w:type="spellStart"/>
-      <w:r>
-        <w:rPr>
-          <w:rFonts w:ascii="Segoe UI" w:hAnsi="Segoe UI" w:cs="Segoe UI"/>
-          <w:color w:val="24292E"/>
-        </w:rPr>
-        <w:t>log</w:t>
-      </w:r>
-      <w:proofErr w:type="spellEnd"/>
-      <w:r>
-        <w:rPr>
-          <w:rFonts w:ascii="Segoe UI" w:hAnsi="Segoe UI" w:cs="Segoe UI"/>
-          <w:color w:val="24292E"/>
-        </w:rPr>
-        <w:t xml:space="preserve"> для просмотра истории коммитов.</w:t>
+        <w:t>Сделайте еще несколько коммитов. Выполните команду git log для просмотра истории коммитов.</w:t>
       </w:r>
     </w:p>
     <w:p>
@@ -4433,14 +3701,7 @@
           <w:rFonts w:ascii="Segoe UI" w:hAnsi="Segoe UI" w:cs="Segoe UI"/>
           <w:color w:val="FF0000"/>
         </w:rPr>
-        <w:t xml:space="preserve">сделали </w:t>
-      </w:r>
-      <w:r>
-        <w:rPr>
-          <w:rFonts w:ascii="Segoe UI" w:hAnsi="Segoe UI" w:cs="Segoe UI"/>
-          <w:color w:val="FF0000"/>
-        </w:rPr>
-        <w:t xml:space="preserve">автоматически добавлялись в </w:t>
+        <w:t xml:space="preserve">сделали автоматически добавлялись в </w:t>
       </w:r>
       <w:r>
         <w:rPr>
@@ -4781,23 +4042,7 @@
           <w:rFonts w:ascii="Segoe UI" w:hAnsi="Segoe UI" w:cs="Segoe UI"/>
           <w:color w:val="24292E"/>
         </w:rPr>
-        <w:t xml:space="preserve">Добавьте все новые файлы под </w:t>
-      </w:r>
-      <w:proofErr w:type="spellStart"/>
-      <w:r>
-        <w:rPr>
-          <w:rFonts w:ascii="Segoe UI" w:hAnsi="Segoe UI" w:cs="Segoe UI"/>
-          <w:color w:val="24292E"/>
-        </w:rPr>
-        <w:t>версионный</w:t>
-      </w:r>
-      <w:proofErr w:type="spellEnd"/>
-      <w:r>
-        <w:rPr>
-          <w:rFonts w:ascii="Segoe UI" w:hAnsi="Segoe UI" w:cs="Segoe UI"/>
-          <w:color w:val="24292E"/>
-        </w:rPr>
-        <w:t xml:space="preserve"> контроль одной командой.</w:t>
+        <w:t>Добавьте все новые файлы под версионный контроль одной командой.</w:t>
       </w:r>
       <w:r>
         <w:rPr>
@@ -4824,39 +4069,7 @@
           <w:rFonts w:ascii="Segoe UI" w:hAnsi="Segoe UI" w:cs="Segoe UI"/>
           <w:color w:val="24292E"/>
         </w:rPr>
-        <w:t xml:space="preserve">На всех стадиях работы пользуйтесь командой </w:t>
-      </w:r>
-      <w:proofErr w:type="spellStart"/>
-      <w:r>
-        <w:rPr>
-          <w:rFonts w:ascii="Segoe UI" w:hAnsi="Segoe UI" w:cs="Segoe UI"/>
-          <w:color w:val="24292E"/>
-        </w:rPr>
-        <w:t>git</w:t>
-      </w:r>
-      <w:proofErr w:type="spellEnd"/>
-      <w:r>
-        <w:rPr>
-          <w:rFonts w:ascii="Segoe UI" w:hAnsi="Segoe UI" w:cs="Segoe UI"/>
-          <w:color w:val="24292E"/>
-        </w:rPr>
-        <w:t xml:space="preserve"> </w:t>
-      </w:r>
-      <w:proofErr w:type="spellStart"/>
-      <w:r>
-        <w:rPr>
-          <w:rFonts w:ascii="Segoe UI" w:hAnsi="Segoe UI" w:cs="Segoe UI"/>
-          <w:color w:val="24292E"/>
-        </w:rPr>
-        <w:t>status</w:t>
-      </w:r>
-      <w:proofErr w:type="spellEnd"/>
-      <w:r>
-        <w:rPr>
-          <w:rFonts w:ascii="Segoe UI" w:hAnsi="Segoe UI" w:cs="Segoe UI"/>
-          <w:color w:val="24292E"/>
-        </w:rPr>
-        <w:t>.</w:t>
+        <w:t>На всех стадиях работы пользуйтесь командой git status.</w:t>
       </w:r>
     </w:p>
     <w:p>
@@ -5020,39 +4233,7 @@
           <w:rFonts w:ascii="Segoe UI" w:hAnsi="Segoe UI" w:cs="Segoe UI"/>
           <w:color w:val="24292E"/>
         </w:rPr>
-        <w:t xml:space="preserve">Инициализируйте в рабочей директории виртуальное окружение (Если вы </w:t>
-      </w:r>
-      <w:proofErr w:type="gramStart"/>
-      <w:r>
-        <w:rPr>
-          <w:rFonts w:ascii="Segoe UI" w:hAnsi="Segoe UI" w:cs="Segoe UI"/>
-          <w:color w:val="24292E"/>
-        </w:rPr>
-        <w:t>пишите</w:t>
-      </w:r>
-      <w:proofErr w:type="gramEnd"/>
-      <w:r>
-        <w:rPr>
-          <w:rFonts w:ascii="Segoe UI" w:hAnsi="Segoe UI" w:cs="Segoe UI"/>
-          <w:color w:val="24292E"/>
-        </w:rPr>
-        <w:t xml:space="preserve"> не на </w:t>
-      </w:r>
-      <w:proofErr w:type="spellStart"/>
-      <w:r>
-        <w:rPr>
-          <w:rFonts w:ascii="Segoe UI" w:hAnsi="Segoe UI" w:cs="Segoe UI"/>
-          <w:color w:val="24292E"/>
-        </w:rPr>
-        <w:t>Python</w:t>
-      </w:r>
-      <w:proofErr w:type="spellEnd"/>
-      <w:r>
-        <w:rPr>
-          <w:rFonts w:ascii="Segoe UI" w:hAnsi="Segoe UI" w:cs="Segoe UI"/>
-          <w:color w:val="24292E"/>
-        </w:rPr>
-        <w:t>, то можете инициализировать какой-либо программный фреймворк, либо начать работать в IDE, которая создает скрытую папку с настройками в рабочем каталоге).</w:t>
+        <w:t>Инициализируйте в рабочей директории виртуальное окружение (Если вы пишите не на Python, то можете инициализировать какой-либо программный фреймворк, либо начать работать в IDE, которая создает скрытую папку с настройками в рабочем каталоге).</w:t>
       </w:r>
     </w:p>
     <w:p>
@@ -5077,16 +4258,8 @@
           <w:rFonts w:ascii="Segoe UI" w:hAnsi="Segoe UI" w:cs="Segoe UI"/>
           <w:color w:val="FF0000"/>
         </w:rPr>
-        <w:t>устанавлива</w:t>
-      </w:r>
-      <w:r>
-        <w:rPr>
-          <w:rFonts w:ascii="Segoe UI" w:hAnsi="Segoe UI" w:cs="Segoe UI"/>
-          <w:color w:val="FF0000"/>
-        </w:rPr>
-        <w:t xml:space="preserve">ем </w:t>
-      </w:r>
-      <w:proofErr w:type="spellStart"/>
+        <w:t xml:space="preserve">устанавливаем </w:t>
+      </w:r>
       <w:r>
         <w:rPr>
           <w:rFonts w:ascii="Segoe UI" w:hAnsi="Segoe UI" w:cs="Segoe UI"/>
@@ -5095,7 +4268,6 @@
         </w:rPr>
         <w:t>virtualenv</w:t>
       </w:r>
-      <w:proofErr w:type="spellEnd"/>
       <w:r>
         <w:rPr>
           <w:rFonts w:ascii="Segoe UI" w:hAnsi="Segoe UI" w:cs="Segoe UI"/>
@@ -5147,7 +4319,6 @@
         </w:rPr>
         <w:t xml:space="preserve"> </w:t>
       </w:r>
-      <w:proofErr w:type="spellStart"/>
       <w:r>
         <w:rPr>
           <w:rFonts w:ascii="Segoe UI" w:hAnsi="Segoe UI" w:cs="Segoe UI"/>
@@ -5156,7 +4327,6 @@
         </w:rPr>
         <w:t>virtualenv</w:t>
       </w:r>
-      <w:proofErr w:type="spellEnd"/>
       <w:r>
         <w:rPr>
           <w:rFonts w:ascii="Segoe UI" w:hAnsi="Segoe UI" w:cs="Segoe UI"/>
@@ -5321,8 +4491,6 @@
         </w:rPr>
         <w:t xml:space="preserve"> </w:t>
       </w:r>
-      <w:proofErr w:type="spellStart"/>
-      <w:proofErr w:type="gramStart"/>
       <w:r>
         <w:rPr>
           <w:rFonts w:ascii="Segoe UI" w:hAnsi="Segoe UI" w:cs="Segoe UI"/>
@@ -5331,7 +4499,6 @@
         </w:rPr>
         <w:t>WindowsAPP</w:t>
       </w:r>
-      <w:proofErr w:type="spellEnd"/>
       <w:r>
         <w:rPr>
           <w:rFonts w:ascii="Segoe UI" w:hAnsi="Segoe UI" w:cs="Segoe UI"/>
@@ -5344,15 +4511,7 @@
           <w:rFonts w:ascii="Segoe UI" w:hAnsi="Segoe UI" w:cs="Segoe UI"/>
           <w:color w:val="FF0000"/>
         </w:rPr>
-        <w:t>и</w:t>
-      </w:r>
-      <w:proofErr w:type="gramEnd"/>
-      <w:r>
-        <w:rPr>
-          <w:rFonts w:ascii="Segoe UI" w:hAnsi="Segoe UI" w:cs="Segoe UI"/>
-          <w:color w:val="FF0000"/>
-        </w:rPr>
-        <w:t xml:space="preserve"> если </w:t>
+        <w:t xml:space="preserve">и если </w:t>
       </w:r>
       <w:r>
         <w:rPr>
@@ -5381,14 +4540,7 @@
           <w:rFonts w:ascii="Segoe UI" w:hAnsi="Segoe UI" w:cs="Segoe UI"/>
           <w:color w:val="FF0000"/>
         </w:rPr>
-        <w:t>устанавлива</w:t>
-      </w:r>
-      <w:r>
-        <w:rPr>
-          <w:rFonts w:ascii="Segoe UI" w:hAnsi="Segoe UI" w:cs="Segoe UI"/>
-          <w:color w:val="FF0000"/>
-        </w:rPr>
-        <w:t xml:space="preserve">ем </w:t>
+        <w:t xml:space="preserve">устанавливаем </w:t>
       </w:r>
       <w:r>
         <w:rPr>
@@ -5532,7 +4684,6 @@
         </w:rPr>
         <w:t xml:space="preserve"> </w:t>
       </w:r>
-      <w:proofErr w:type="spellStart"/>
       <w:r>
         <w:rPr>
           <w:rFonts w:ascii="Segoe UI" w:hAnsi="Segoe UI" w:cs="Segoe UI"/>
@@ -5541,7 +4692,6 @@
         </w:rPr>
         <w:t>virtualenv</w:t>
       </w:r>
-      <w:proofErr w:type="spellEnd"/>
       <w:r>
         <w:rPr>
           <w:rFonts w:ascii="Segoe UI" w:hAnsi="Segoe UI" w:cs="Segoe UI"/>
@@ -5606,21 +4756,7 @@
           <w:rFonts w:ascii="Segoe UI" w:hAnsi="Segoe UI" w:cs="Segoe UI"/>
           <w:color w:val="FF0000"/>
         </w:rPr>
-        <w:t xml:space="preserve">чтобы создать </w:t>
-      </w:r>
-      <w:r>
-        <w:rPr>
-          <w:rFonts w:ascii="Segoe UI" w:hAnsi="Segoe UI" w:cs="Segoe UI"/>
-          <w:color w:val="FF0000"/>
-        </w:rPr>
-        <w:t>виртуальное окружение</w:t>
-      </w:r>
-      <w:r>
-        <w:rPr>
-          <w:rFonts w:ascii="Segoe UI" w:hAnsi="Segoe UI" w:cs="Segoe UI"/>
-          <w:color w:val="FF0000"/>
-        </w:rPr>
-        <w:t xml:space="preserve"> </w:t>
+        <w:t xml:space="preserve">чтобы создать виртуальное окружение </w:t>
       </w:r>
     </w:p>
     <w:p>
@@ -5693,40 +4829,7 @@
           <w:rFonts w:ascii="Segoe UI" w:hAnsi="Segoe UI" w:cs="Segoe UI"/>
           <w:color w:val="24292E"/>
         </w:rPr>
-        <w:t xml:space="preserve">Добавьте созданную служебную папку в </w:t>
-      </w:r>
-      <w:proofErr w:type="gramStart"/>
-      <w:r>
-        <w:rPr>
-          <w:rFonts w:ascii="Segoe UI" w:hAnsi="Segoe UI" w:cs="Segoe UI"/>
-          <w:color w:val="24292E"/>
-        </w:rPr>
-        <w:t>файл .</w:t>
-      </w:r>
-      <w:proofErr w:type="spellStart"/>
-      <w:r>
-        <w:rPr>
-          <w:rFonts w:ascii="Segoe UI" w:hAnsi="Segoe UI" w:cs="Segoe UI"/>
-          <w:color w:val="24292E"/>
-        </w:rPr>
-        <w:t>gitignore</w:t>
-      </w:r>
-      <w:proofErr w:type="spellEnd"/>
-      <w:proofErr w:type="gramEnd"/>
-      <w:r>
-        <w:rPr>
-          <w:rFonts w:ascii="Segoe UI" w:hAnsi="Segoe UI" w:cs="Segoe UI"/>
-          <w:color w:val="24292E"/>
-        </w:rPr>
-        <w:t xml:space="preserve">. Проверьте, что они не добавляются в репозитории при добавлении новых файлов с исходным </w:t>
-      </w:r>
-      <w:proofErr w:type="spellStart"/>
-      <w:r>
-        <w:rPr>
-          <w:rFonts w:ascii="Segoe UI" w:hAnsi="Segoe UI" w:cs="Segoe UI"/>
-          <w:color w:val="24292E"/>
-        </w:rPr>
-        <w:t>кодо</w:t>
+        <w:t>Добавьте созданную служебную папку в файл .gitignore. Проверьте, что они не добавляются в репозитории при добавлении новых файлов с исходным кодо</w:t>
       </w:r>
       <w:r>
         <w:rPr>
@@ -5740,15 +4843,7 @@
           <w:rFonts w:ascii="Segoe UI" w:hAnsi="Segoe UI" w:cs="Segoe UI"/>
           <w:color w:val="24292E"/>
         </w:rPr>
-        <w:t>м</w:t>
-      </w:r>
-      <w:proofErr w:type="spellEnd"/>
-      <w:r>
-        <w:rPr>
-          <w:rFonts w:ascii="Segoe UI" w:hAnsi="Segoe UI" w:cs="Segoe UI"/>
-          <w:color w:val="24292E"/>
-        </w:rPr>
-        <w:t>.</w:t>
+        <w:t>м.</w:t>
       </w:r>
     </w:p>
     <w:p>
@@ -6045,71 +5140,7 @@
           <w:rFonts w:ascii="Segoe UI" w:hAnsi="Segoe UI" w:cs="Segoe UI"/>
           <w:color w:val="24292E"/>
         </w:rPr>
-        <w:t xml:space="preserve">Создайте новую тематическую ветку </w:t>
-      </w:r>
-      <w:proofErr w:type="spellStart"/>
-      <w:r>
-        <w:rPr>
-          <w:rFonts w:ascii="Segoe UI" w:hAnsi="Segoe UI" w:cs="Segoe UI"/>
-          <w:color w:val="24292E"/>
-        </w:rPr>
-        <w:t>git</w:t>
-      </w:r>
-      <w:proofErr w:type="spellEnd"/>
-      <w:r>
-        <w:rPr>
-          <w:rFonts w:ascii="Segoe UI" w:hAnsi="Segoe UI" w:cs="Segoe UI"/>
-          <w:color w:val="24292E"/>
-        </w:rPr>
-        <w:t xml:space="preserve"> </w:t>
-      </w:r>
-      <w:proofErr w:type="spellStart"/>
-      <w:r>
-        <w:rPr>
-          <w:rFonts w:ascii="Segoe UI" w:hAnsi="Segoe UI" w:cs="Segoe UI"/>
-          <w:color w:val="24292E"/>
-        </w:rPr>
-        <w:t>branch</w:t>
-      </w:r>
-      <w:proofErr w:type="spellEnd"/>
-      <w:r>
-        <w:rPr>
-          <w:rFonts w:ascii="Segoe UI" w:hAnsi="Segoe UI" w:cs="Segoe UI"/>
-          <w:color w:val="24292E"/>
-        </w:rPr>
-        <w:t xml:space="preserve">. Перейдите в нее с помощью </w:t>
-      </w:r>
-      <w:proofErr w:type="spellStart"/>
-      <w:r>
-        <w:rPr>
-          <w:rFonts w:ascii="Segoe UI" w:hAnsi="Segoe UI" w:cs="Segoe UI"/>
-          <w:color w:val="24292E"/>
-        </w:rPr>
-        <w:t>git</w:t>
-      </w:r>
-      <w:proofErr w:type="spellEnd"/>
-      <w:r>
-        <w:rPr>
-          <w:rFonts w:ascii="Segoe UI" w:hAnsi="Segoe UI" w:cs="Segoe UI"/>
-          <w:color w:val="24292E"/>
-        </w:rPr>
-        <w:t xml:space="preserve"> </w:t>
-      </w:r>
-      <w:proofErr w:type="spellStart"/>
-      <w:r>
-        <w:rPr>
-          <w:rFonts w:ascii="Segoe UI" w:hAnsi="Segoe UI" w:cs="Segoe UI"/>
-          <w:color w:val="24292E"/>
-        </w:rPr>
-        <w:t>checkout</w:t>
-      </w:r>
-      <w:proofErr w:type="spellEnd"/>
-      <w:r>
-        <w:rPr>
-          <w:rFonts w:ascii="Segoe UI" w:hAnsi="Segoe UI" w:cs="Segoe UI"/>
-          <w:color w:val="24292E"/>
-        </w:rPr>
-        <w:t>. Выведите на экран список всех веток.</w:t>
+        <w:t>Создайте новую тематическую ветку git branch. Перейдите в нее с помощью git checkout. Выведите на экран список всех веток.</w:t>
       </w:r>
     </w:p>
     <w:p>
@@ -6348,71 +5379,7 @@
           <w:rFonts w:ascii="Segoe UI" w:hAnsi="Segoe UI" w:cs="Segoe UI"/>
           <w:color w:val="24292E"/>
         </w:rPr>
-        <w:t xml:space="preserve">Слейте изменения в основную ветку с помощью </w:t>
-      </w:r>
-      <w:proofErr w:type="spellStart"/>
-      <w:r>
-        <w:rPr>
-          <w:rFonts w:ascii="Segoe UI" w:hAnsi="Segoe UI" w:cs="Segoe UI"/>
-          <w:color w:val="24292E"/>
-        </w:rPr>
-        <w:t>git</w:t>
-      </w:r>
-      <w:proofErr w:type="spellEnd"/>
-      <w:r>
-        <w:rPr>
-          <w:rFonts w:ascii="Segoe UI" w:hAnsi="Segoe UI" w:cs="Segoe UI"/>
-          <w:color w:val="24292E"/>
-        </w:rPr>
-        <w:t xml:space="preserve"> </w:t>
-      </w:r>
-      <w:proofErr w:type="spellStart"/>
-      <w:r>
-        <w:rPr>
-          <w:rFonts w:ascii="Segoe UI" w:hAnsi="Segoe UI" w:cs="Segoe UI"/>
-          <w:color w:val="24292E"/>
-        </w:rPr>
-        <w:t>merge</w:t>
-      </w:r>
-      <w:proofErr w:type="spellEnd"/>
-      <w:r>
-        <w:rPr>
-          <w:rFonts w:ascii="Segoe UI" w:hAnsi="Segoe UI" w:cs="Segoe UI"/>
-          <w:color w:val="24292E"/>
-        </w:rPr>
-        <w:t xml:space="preserve">. Если произошел конфликт слияния, разрешите его и завершите слияние с помощью </w:t>
-      </w:r>
-      <w:proofErr w:type="spellStart"/>
-      <w:r>
-        <w:rPr>
-          <w:rFonts w:ascii="Segoe UI" w:hAnsi="Segoe UI" w:cs="Segoe UI"/>
-          <w:color w:val="24292E"/>
-        </w:rPr>
-        <w:t>git</w:t>
-      </w:r>
-      <w:proofErr w:type="spellEnd"/>
-      <w:r>
-        <w:rPr>
-          <w:rFonts w:ascii="Segoe UI" w:hAnsi="Segoe UI" w:cs="Segoe UI"/>
-          <w:color w:val="24292E"/>
-        </w:rPr>
-        <w:t xml:space="preserve"> </w:t>
-      </w:r>
-      <w:proofErr w:type="spellStart"/>
-      <w:r>
-        <w:rPr>
-          <w:rFonts w:ascii="Segoe UI" w:hAnsi="Segoe UI" w:cs="Segoe UI"/>
-          <w:color w:val="24292E"/>
-        </w:rPr>
-        <w:t>commit</w:t>
-      </w:r>
-      <w:proofErr w:type="spellEnd"/>
-      <w:r>
-        <w:rPr>
-          <w:rFonts w:ascii="Segoe UI" w:hAnsi="Segoe UI" w:cs="Segoe UI"/>
-          <w:color w:val="24292E"/>
-        </w:rPr>
-        <w:t>.</w:t>
+        <w:t>Слейте изменения в основную ветку с помощью git merge. Если произошел конфликт слияния, разрешите его и завершите слияние с помощью git commit.</w:t>
       </w:r>
     </w:p>
     <w:p>
@@ -6592,17 +5559,8 @@
           <w:rFonts w:ascii="Segoe UI" w:hAnsi="Segoe UI" w:cs="Segoe UI"/>
           <w:color w:val="24292E"/>
         </w:rPr>
-        <w:t xml:space="preserve">. Работа с удаленными репозиториями и </w:t>
-      </w:r>
-      <w:proofErr w:type="spellStart"/>
-      <w:r>
-        <w:rPr>
-          <w:rFonts w:ascii="Segoe UI" w:hAnsi="Segoe UI" w:cs="Segoe UI"/>
-          <w:color w:val="24292E"/>
-        </w:rPr>
-        <w:t>GitHub</w:t>
-      </w:r>
-      <w:proofErr w:type="spellEnd"/>
+        <w:t>. Работа с удаленными репозиториями и GitHub</w:t>
+      </w:r>
     </w:p>
     <w:p>
       <w:pPr>
@@ -6724,17 +5682,8 @@
           <w:rFonts w:ascii="Segoe UI" w:hAnsi="Segoe UI" w:cs="Segoe UI"/>
           <w:color w:val="24292E"/>
         </w:rPr>
-        <w:t xml:space="preserve">Установить на компьютере программу </w:t>
-      </w:r>
-      <w:proofErr w:type="spellStart"/>
-      <w:r>
-        <w:rPr>
-          <w:rFonts w:ascii="Segoe UI" w:hAnsi="Segoe UI" w:cs="Segoe UI"/>
-          <w:color w:val="24292E"/>
-        </w:rPr>
-        <w:t>Git</w:t>
-      </w:r>
-      <w:proofErr w:type="spellEnd"/>
+        <w:t>Установить на компьютере программу Git</w:t>
+      </w:r>
       <w:r>
         <w:rPr>
           <w:noProof/>
@@ -6820,21 +5769,12 @@
           <w:color w:val="24292E"/>
         </w:rPr>
       </w:pPr>
-      <w:proofErr w:type="spellStart"/>
-      <w:r>
-        <w:rPr>
-          <w:rFonts w:ascii="Segoe UI" w:hAnsi="Segoe UI" w:cs="Segoe UI"/>
-          <w:color w:val="24292E"/>
-        </w:rPr>
-        <w:t>Форкнуть</w:t>
-      </w:r>
-      <w:proofErr w:type="spellEnd"/>
-      <w:r>
-        <w:rPr>
-          <w:rFonts w:ascii="Segoe UI" w:hAnsi="Segoe UI" w:cs="Segoe UI"/>
-          <w:color w:val="24292E"/>
-        </w:rPr>
-        <w:t xml:space="preserve"> данный репозиторий в свой аккаунт</w:t>
+      <w:r>
+        <w:rPr>
+          <w:rFonts w:ascii="Segoe UI" w:hAnsi="Segoe UI" w:cs="Segoe UI"/>
+          <w:color w:val="24292E"/>
+        </w:rPr>
+        <w:t>Форкнуть данный репозиторий в свой аккаунт</w:t>
       </w:r>
     </w:p>
     <w:p>
@@ -6881,7 +5821,7 @@
           <w:color w:val="00B050"/>
           <w:sz w:val="21"/>
           <w:szCs w:val="21"/>
-          <w:lang w:val="en-CA" w:eastAsia="ru-RU"/>
+          <w:lang w:eastAsia="ru-RU"/>
         </w:rPr>
       </w:pPr>
       <w:r>
@@ -6892,9 +5832,18 @@
           <w:szCs w:val="21"/>
           <w:lang w:val="en-CA" w:eastAsia="ru-RU"/>
         </w:rPr>
-        <w:t xml:space="preserve">git remote add origin </w:t>
-      </w:r>
-      <w:proofErr w:type="gramStart"/>
+        <w:t>git</w:t>
+      </w:r>
+      <w:r>
+        <w:rPr>
+          <w:rFonts w:ascii="Consolas" w:eastAsia="Times New Roman" w:hAnsi="Consolas" w:cs="Courier New"/>
+          <w:color w:val="00B050"/>
+          <w:sz w:val="21"/>
+          <w:szCs w:val="21"/>
+          <w:lang w:eastAsia="ru-RU"/>
+        </w:rPr>
+        <w:t xml:space="preserve"> </w:t>
+      </w:r>
       <w:r>
         <w:rPr>
           <w:rFonts w:ascii="Consolas" w:eastAsia="Times New Roman" w:hAnsi="Consolas" w:cs="Courier New"/>
@@ -6903,7 +5852,17 @@
           <w:szCs w:val="21"/>
           <w:lang w:val="en-CA" w:eastAsia="ru-RU"/>
         </w:rPr>
-        <w:t>git@github.com:umran23/</w:t>
+        <w:t>remote</w:t>
+      </w:r>
+      <w:r>
+        <w:rPr>
+          <w:rFonts w:ascii="Consolas" w:eastAsia="Times New Roman" w:hAnsi="Consolas" w:cs="Courier New"/>
+          <w:color w:val="00B050"/>
+          <w:sz w:val="21"/>
+          <w:szCs w:val="21"/>
+          <w:lang w:eastAsia="ru-RU"/>
+        </w:rPr>
+        <w:t xml:space="preserve"> </w:t>
       </w:r>
       <w:r>
         <w:rPr>
@@ -6913,7 +5872,17 @@
           <w:szCs w:val="21"/>
           <w:lang w:val="en-CA" w:eastAsia="ru-RU"/>
         </w:rPr>
-        <w:t>0</w:t>
+        <w:t>add</w:t>
+      </w:r>
+      <w:r>
+        <w:rPr>
+          <w:rFonts w:ascii="Consolas" w:eastAsia="Times New Roman" w:hAnsi="Consolas" w:cs="Courier New"/>
+          <w:color w:val="00B050"/>
+          <w:sz w:val="21"/>
+          <w:szCs w:val="21"/>
+          <w:lang w:eastAsia="ru-RU"/>
+        </w:rPr>
+        <w:t xml:space="preserve"> </w:t>
       </w:r>
       <w:r>
         <w:rPr>
@@ -6923,7 +5892,17 @@
           <w:szCs w:val="21"/>
           <w:lang w:val="en-CA" w:eastAsia="ru-RU"/>
         </w:rPr>
-        <w:t>_</w:t>
+        <w:t>origin</w:t>
+      </w:r>
+      <w:r>
+        <w:rPr>
+          <w:rFonts w:ascii="Consolas" w:eastAsia="Times New Roman" w:hAnsi="Consolas" w:cs="Courier New"/>
+          <w:color w:val="00B050"/>
+          <w:sz w:val="21"/>
+          <w:szCs w:val="21"/>
+          <w:lang w:eastAsia="ru-RU"/>
+        </w:rPr>
+        <w:t xml:space="preserve"> </w:t>
       </w:r>
       <w:r>
         <w:rPr>
@@ -6933,7 +5912,17 @@
           <w:szCs w:val="21"/>
           <w:lang w:val="en-CA" w:eastAsia="ru-RU"/>
         </w:rPr>
-        <w:t>Git</w:t>
+        <w:t>git</w:t>
+      </w:r>
+      <w:r>
+        <w:rPr>
+          <w:rFonts w:ascii="Consolas" w:eastAsia="Times New Roman" w:hAnsi="Consolas" w:cs="Courier New"/>
+          <w:color w:val="00B050"/>
+          <w:sz w:val="21"/>
+          <w:szCs w:val="21"/>
+          <w:lang w:eastAsia="ru-RU"/>
+        </w:rPr>
+        <w:t>@</w:t>
       </w:r>
       <w:r>
         <w:rPr>
@@ -6943,7 +5932,17 @@
           <w:szCs w:val="21"/>
           <w:lang w:val="en-CA" w:eastAsia="ru-RU"/>
         </w:rPr>
-        <w:t>_</w:t>
+        <w:t>github</w:t>
+      </w:r>
+      <w:r>
+        <w:rPr>
+          <w:rFonts w:ascii="Consolas" w:eastAsia="Times New Roman" w:hAnsi="Consolas" w:cs="Courier New"/>
+          <w:color w:val="00B050"/>
+          <w:sz w:val="21"/>
+          <w:szCs w:val="21"/>
+          <w:lang w:eastAsia="ru-RU"/>
+        </w:rPr>
+        <w:t>.</w:t>
       </w:r>
       <w:r>
         <w:rPr>
@@ -6953,7 +5952,17 @@
           <w:szCs w:val="21"/>
           <w:lang w:val="en-CA" w:eastAsia="ru-RU"/>
         </w:rPr>
-        <w:t>Basic</w:t>
+        <w:t>com</w:t>
+      </w:r>
+      <w:r>
+        <w:rPr>
+          <w:rFonts w:ascii="Consolas" w:eastAsia="Times New Roman" w:hAnsi="Consolas" w:cs="Courier New"/>
+          <w:color w:val="00B050"/>
+          <w:sz w:val="21"/>
+          <w:szCs w:val="21"/>
+          <w:lang w:eastAsia="ru-RU"/>
+        </w:rPr>
+        <w:t>:</w:t>
       </w:r>
       <w:r>
         <w:rPr>
@@ -6963,9 +5972,68 @@
           <w:szCs w:val="21"/>
           <w:lang w:val="en-CA" w:eastAsia="ru-RU"/>
         </w:rPr>
-        <w:t>.git</w:t>
-      </w:r>
-      <w:proofErr w:type="gramEnd"/>
+        <w:t>umran</w:t>
+      </w:r>
+      <w:r>
+        <w:rPr>
+          <w:rFonts w:ascii="Consolas" w:eastAsia="Times New Roman" w:hAnsi="Consolas" w:cs="Courier New"/>
+          <w:color w:val="00B050"/>
+          <w:sz w:val="21"/>
+          <w:szCs w:val="21"/>
+          <w:lang w:eastAsia="ru-RU"/>
+        </w:rPr>
+        <w:t>23/0_</w:t>
+      </w:r>
+      <w:r>
+        <w:rPr>
+          <w:rFonts w:ascii="Consolas" w:eastAsia="Times New Roman" w:hAnsi="Consolas" w:cs="Courier New"/>
+          <w:color w:val="00B050"/>
+          <w:sz w:val="21"/>
+          <w:szCs w:val="21"/>
+          <w:lang w:val="en-CA" w:eastAsia="ru-RU"/>
+        </w:rPr>
+        <w:t>Git</w:t>
+      </w:r>
+      <w:r>
+        <w:rPr>
+          <w:rFonts w:ascii="Consolas" w:eastAsia="Times New Roman" w:hAnsi="Consolas" w:cs="Courier New"/>
+          <w:color w:val="00B050"/>
+          <w:sz w:val="21"/>
+          <w:szCs w:val="21"/>
+          <w:lang w:eastAsia="ru-RU"/>
+        </w:rPr>
+        <w:t>_</w:t>
+      </w:r>
+      <w:r>
+        <w:rPr>
+          <w:rFonts w:ascii="Consolas" w:eastAsia="Times New Roman" w:hAnsi="Consolas" w:cs="Courier New"/>
+          <w:color w:val="00B050"/>
+          <w:sz w:val="21"/>
+          <w:szCs w:val="21"/>
+          <w:lang w:val="en-CA" w:eastAsia="ru-RU"/>
+        </w:rPr>
+        <w:t>Basic</w:t>
+      </w:r>
+      <w:r>
+        <w:rPr>
+          <w:rFonts w:ascii="Consolas" w:eastAsia="Times New Roman" w:hAnsi="Consolas" w:cs="Courier New"/>
+          <w:color w:val="00B050"/>
+          <w:sz w:val="21"/>
+          <w:szCs w:val="21"/>
+          <w:lang w:eastAsia="ru-RU"/>
+        </w:rPr>
+        <w:t>.</w:t>
+      </w:r>
+      <w:r>
+        <w:rPr>
+          <w:rFonts w:ascii="Consolas" w:eastAsia="Times New Roman" w:hAnsi="Consolas" w:cs="Courier New"/>
+          <w:color w:val="00B050"/>
+          <w:sz w:val="21"/>
+          <w:szCs w:val="21"/>
+          <w:lang w:val="en-CA" w:eastAsia="ru-RU"/>
+        </w:rPr>
+        <w:t>git</w:t>
+      </w:r>
     </w:p>
     <w:p>
       <w:pPr>
@@ -7133,47 +6201,13 @@
           <w:color w:val="24292E"/>
         </w:rPr>
       </w:pPr>
-      <w:proofErr w:type="spellStart"/>
-      <w:r>
-        <w:rPr>
-          <w:rFonts w:ascii="Segoe UI" w:hAnsi="Segoe UI" w:cs="Segoe UI"/>
-          <w:color w:val="24292E"/>
-        </w:rPr>
-        <w:t>Склонировать</w:t>
-      </w:r>
-      <w:proofErr w:type="spellEnd"/>
-      <w:r>
-        <w:rPr>
-          <w:rFonts w:ascii="Segoe UI" w:hAnsi="Segoe UI" w:cs="Segoe UI"/>
-          <w:color w:val="24292E"/>
-        </w:rPr>
-        <w:t xml:space="preserve"> созданный удаленный репозиторий в директорию ~/</w:t>
-      </w:r>
-      <w:proofErr w:type="spellStart"/>
-      <w:r>
-        <w:rPr>
-          <w:rFonts w:ascii="Segoe UI" w:hAnsi="Segoe UI" w:cs="Segoe UI"/>
-          <w:color w:val="24292E"/>
-        </w:rPr>
-        <w:t>git</w:t>
-      </w:r>
-      <w:proofErr w:type="spellEnd"/>
-      <w:r>
-        <w:rPr>
-          <w:rFonts w:ascii="Segoe UI" w:hAnsi="Segoe UI" w:cs="Segoe UI"/>
-          <w:color w:val="24292E"/>
-        </w:rPr>
-        <w:t>/</w:t>
-      </w:r>
-      <w:proofErr w:type="spellStart"/>
-      <w:r>
-        <w:rPr>
-          <w:rFonts w:ascii="Segoe UI" w:hAnsi="Segoe UI" w:cs="Segoe UI"/>
-          <w:color w:val="24292E"/>
-        </w:rPr>
-        <w:t>test</w:t>
-      </w:r>
-      <w:proofErr w:type="spellEnd"/>
+      <w:r>
+        <w:rPr>
+          <w:rFonts w:ascii="Segoe UI" w:hAnsi="Segoe UI" w:cs="Segoe UI"/>
+          <w:color w:val="24292E"/>
+        </w:rPr>
+        <w:t>Склонировать созданный удаленный репозиторий в директорию ~/git/test</w:t>
+      </w:r>
     </w:p>
     <w:p>
       <w:pPr>
@@ -7185,95 +6219,17 @@
           <w:color w:val="24292E"/>
         </w:rPr>
       </w:pPr>
-    </w:p>
-    <w:p>
-      <w:pPr>
-        <w:numPr>
-          <w:ilvl w:val="0"/>
-          <w:numId w:val="3"/>
-        </w:numPr>
-        <w:shd w:val="clear" w:color="auto" w:fill="FFFFFF"/>
-        <w:spacing w:before="60" w:after="100" w:afterAutospacing="1" w:line="240" w:lineRule="auto"/>
-        <w:rPr>
-          <w:rFonts w:ascii="Segoe UI" w:hAnsi="Segoe UI" w:cs="Segoe UI"/>
-          <w:color w:val="24292E"/>
-        </w:rPr>
-      </w:pPr>
-      <w:r>
-        <w:rPr>
-          <w:rFonts w:ascii="Segoe UI" w:hAnsi="Segoe UI" w:cs="Segoe UI"/>
-          <w:color w:val="24292E"/>
-        </w:rPr>
-        <w:t>На локальной машине пишем скрипт ~/</w:t>
-      </w:r>
-      <w:proofErr w:type="spellStart"/>
-      <w:r>
-        <w:rPr>
-          <w:rFonts w:ascii="Segoe UI" w:hAnsi="Segoe UI" w:cs="Segoe UI"/>
-          <w:color w:val="24292E"/>
-        </w:rPr>
-        <w:t>git</w:t>
-      </w:r>
-      <w:proofErr w:type="spellEnd"/>
-      <w:r>
-        <w:rPr>
-          <w:rFonts w:ascii="Segoe UI" w:hAnsi="Segoe UI" w:cs="Segoe UI"/>
-          <w:color w:val="24292E"/>
-        </w:rPr>
-        <w:t>/</w:t>
-      </w:r>
-      <w:proofErr w:type="spellStart"/>
-      <w:r>
-        <w:rPr>
-          <w:rFonts w:ascii="Segoe UI" w:hAnsi="Segoe UI" w:cs="Segoe UI"/>
-          <w:color w:val="24292E"/>
-        </w:rPr>
-        <w:t>test</w:t>
-      </w:r>
-      <w:proofErr w:type="spellEnd"/>
-      <w:r>
-        <w:rPr>
-          <w:rFonts w:ascii="Segoe UI" w:hAnsi="Segoe UI" w:cs="Segoe UI"/>
-          <w:color w:val="24292E"/>
-        </w:rPr>
-        <w:t>/backup.sh, с произвольным содержанием</w:t>
-      </w:r>
-    </w:p>
-    <w:p>
-      <w:pPr>
-        <w:numPr>
-          <w:ilvl w:val="0"/>
-          <w:numId w:val="3"/>
-        </w:numPr>
-        <w:shd w:val="clear" w:color="auto" w:fill="FFFFFF"/>
-        <w:spacing w:before="60" w:after="100" w:afterAutospacing="1" w:line="240" w:lineRule="auto"/>
-        <w:rPr>
-          <w:rFonts w:ascii="Segoe UI" w:hAnsi="Segoe UI" w:cs="Segoe UI"/>
-          <w:color w:val="24292E"/>
-        </w:rPr>
-      </w:pPr>
-      <w:r>
-        <w:rPr>
-          <w:rFonts w:ascii="Segoe UI" w:hAnsi="Segoe UI" w:cs="Segoe UI"/>
-          <w:color w:val="24292E"/>
-        </w:rPr>
-        <w:t>Фиксируем скрипт в репозитории (делаем коммит)</w:t>
-      </w:r>
-      <w:r>
-        <w:rPr>
+      <w:r>
+        <w:rPr>
+          <w:rFonts w:ascii="Segoe UI" w:hAnsi="Segoe UI" w:cs="Segoe UI"/>
           <w:noProof/>
-        </w:rPr>
-        <w:t xml:space="preserve"> </w:t>
-      </w:r>
-      <w:r>
-        <w:rPr>
-          <w:noProof/>
+          <w:color w:val="24292E"/>
         </w:rPr>
         <w:drawing>
-          <wp:inline distT="0" distB="0" distL="0" distR="0" wp14:anchorId="5F298778" wp14:editId="573EF410">
-            <wp:extent cx="5940425" cy="1655445"/>
-            <wp:effectExtent l="0" t="0" r="3175" b="1905"/>
-            <wp:docPr id="38" name="Рисунок 38"/>
+          <wp:inline distT="0" distB="0" distL="0" distR="0" wp14:anchorId="748BA163" wp14:editId="4F557646">
+            <wp:extent cx="5540220" cy="403895"/>
+            <wp:effectExtent l="0" t="0" r="3810" b="0"/>
+            <wp:docPr id="10" name="Рисунок 10" descr="Изображение выглядит как текст, черный&#10;&#10;Автоматически созданное описание"/>
             <wp:cNvGraphicFramePr>
               <a:graphicFrameLocks xmlns:a="http://schemas.openxmlformats.org/drawingml/2006/main" noChangeAspect="1"/>
             </wp:cNvGraphicFramePr>
@@ -7281,11 +6237,17 @@
               <a:graphicData uri="http://schemas.openxmlformats.org/drawingml/2006/picture">
                 <pic:pic xmlns:pic="http://schemas.openxmlformats.org/drawingml/2006/picture">
                   <pic:nvPicPr>
-                    <pic:cNvPr id="1" name=""/>
+                    <pic:cNvPr id="10" name="Рисунок 10" descr="Изображение выглядит как текст, черный&#10;&#10;Автоматически созданное описание"/>
                     <pic:cNvPicPr/>
                   </pic:nvPicPr>
                   <pic:blipFill>
-                    <a:blip r:embed="rId44"/>
+                    <a:blip r:embed="rId44">
+                      <a:extLst>
+                        <a:ext uri="{28A0092B-C50C-407E-A947-70E740481C1C}">
+                          <a14:useLocalDpi xmlns:a14="http://schemas.microsoft.com/office/drawing/2010/main" val="0"/>
+                        </a:ext>
+                      </a:extLst>
+                    </a:blip>
                     <a:stretch>
                       <a:fillRect/>
                     </a:stretch>
@@ -7293,7 +6255,7 @@
                   <pic:spPr>
                     <a:xfrm>
                       <a:off x="0" y="0"/>
-                      <a:ext cx="5940425" cy="1655445"/>
+                      <a:ext cx="5540220" cy="403895"/>
                     </a:xfrm>
                     <a:prstGeom prst="rect">
                       <a:avLst/>
@@ -7324,39 +6286,7 @@
           <w:rFonts w:ascii="Segoe UI" w:hAnsi="Segoe UI" w:cs="Segoe UI"/>
           <w:color w:val="24292E"/>
         </w:rPr>
-        <w:t xml:space="preserve">Обновляем удаленный репозиторий </w:t>
-      </w:r>
-      <w:proofErr w:type="spellStart"/>
-      <w:r>
-        <w:rPr>
-          <w:rFonts w:ascii="Segoe UI" w:hAnsi="Segoe UI" w:cs="Segoe UI"/>
-          <w:color w:val="24292E"/>
-        </w:rPr>
-        <w:t>репозиторий</w:t>
-      </w:r>
-      <w:proofErr w:type="spellEnd"/>
-      <w:r>
-        <w:rPr>
-          <w:rFonts w:ascii="Segoe UI" w:hAnsi="Segoe UI" w:cs="Segoe UI"/>
-          <w:color w:val="24292E"/>
-        </w:rPr>
-        <w:t xml:space="preserve"> (делаем </w:t>
-      </w:r>
-      <w:proofErr w:type="spellStart"/>
-      <w:r>
-        <w:rPr>
-          <w:rFonts w:ascii="Segoe UI" w:hAnsi="Segoe UI" w:cs="Segoe UI"/>
-          <w:color w:val="24292E"/>
-        </w:rPr>
-        <w:t>пуш</w:t>
-      </w:r>
-      <w:proofErr w:type="spellEnd"/>
-      <w:r>
-        <w:rPr>
-          <w:rFonts w:ascii="Segoe UI" w:hAnsi="Segoe UI" w:cs="Segoe UI"/>
-          <w:color w:val="24292E"/>
-        </w:rPr>
-        <w:t>)</w:t>
+        <w:t>На локальной машине пишем скрипт ~/git/test/backup.sh, с произвольным содержанием</w:t>
       </w:r>
     </w:p>
     <w:p>
@@ -7374,10 +6304,10 @@
           <w:noProof/>
         </w:rPr>
         <w:drawing>
-          <wp:inline distT="0" distB="0" distL="0" distR="0" wp14:anchorId="2525F21D" wp14:editId="3BC61661">
-            <wp:extent cx="5940425" cy="1856105"/>
-            <wp:effectExtent l="0" t="0" r="3175" b="0"/>
-            <wp:docPr id="39" name="Рисунок 39"/>
+          <wp:inline distT="0" distB="0" distL="0" distR="0" wp14:anchorId="5F5E2275" wp14:editId="395CBD3E">
+            <wp:extent cx="7096125" cy="4276725"/>
+            <wp:effectExtent l="0" t="0" r="9525" b="9525"/>
+            <wp:docPr id="11" name="Рисунок 11"/>
             <wp:cNvGraphicFramePr>
               <a:graphicFrameLocks xmlns:a="http://schemas.openxmlformats.org/drawingml/2006/main" noChangeAspect="1"/>
             </wp:cNvGraphicFramePr>
@@ -7397,7 +6327,7 @@
                   <pic:spPr>
                     <a:xfrm>
                       <a:off x="0" y="0"/>
-                      <a:ext cx="5940425" cy="1856105"/>
+                      <a:ext cx="7096125" cy="4276725"/>
                     </a:xfrm>
                     <a:prstGeom prst="rect">
                       <a:avLst/>
@@ -7428,49 +6358,38 @@
           <w:rFonts w:ascii="Segoe UI" w:hAnsi="Segoe UI" w:cs="Segoe UI"/>
           <w:color w:val="24292E"/>
         </w:rPr>
-        <w:t>Через текстовый редактор добавить любую новую строку с комментарием</w:t>
-      </w:r>
-    </w:p>
-    <w:p>
-      <w:pPr>
-        <w:numPr>
-          <w:ilvl w:val="0"/>
-          <w:numId w:val="3"/>
-        </w:numPr>
-        <w:shd w:val="clear" w:color="auto" w:fill="FFFFFF"/>
-        <w:spacing w:before="60" w:after="100" w:afterAutospacing="1" w:line="240" w:lineRule="auto"/>
-        <w:rPr>
-          <w:rFonts w:ascii="Segoe UI" w:hAnsi="Segoe UI" w:cs="Segoe UI"/>
-          <w:color w:val="24292E"/>
-        </w:rPr>
-      </w:pPr>
-      <w:r>
-        <w:rPr>
-          <w:rFonts w:ascii="Segoe UI" w:hAnsi="Segoe UI" w:cs="Segoe UI"/>
-          <w:color w:val="24292E"/>
-        </w:rPr>
-        <w:t>Сделать коммит</w:t>
-      </w:r>
-    </w:p>
-    <w:p>
-      <w:pPr>
-        <w:shd w:val="clear" w:color="auto" w:fill="FFFFFF"/>
-        <w:spacing w:before="60" w:after="100" w:afterAutospacing="1" w:line="240" w:lineRule="auto"/>
-        <w:ind w:left="360"/>
-        <w:rPr>
-          <w:rFonts w:ascii="Segoe UI" w:hAnsi="Segoe UI" w:cs="Segoe UI"/>
-          <w:color w:val="24292E"/>
-        </w:rPr>
-      </w:pPr>
+        <w:t>Фиксируем скрипт в репозитории (делаем коммит)</w:t>
+      </w:r>
       <w:r>
         <w:rPr>
           <w:noProof/>
         </w:rPr>
+        <w:t xml:space="preserve"> </w:t>
+      </w:r>
+    </w:p>
+    <w:p>
+      <w:pPr>
+        <w:shd w:val="clear" w:color="auto" w:fill="FFFFFF"/>
+        <w:spacing w:before="60" w:after="100" w:afterAutospacing="1" w:line="240" w:lineRule="auto"/>
+        <w:ind w:left="720"/>
+        <w:rPr>
+          <w:rFonts w:ascii="Segoe UI" w:hAnsi="Segoe UI" w:cs="Segoe UI"/>
+          <w:color w:val="24292E"/>
+          <w:lang w:val="en-CA"/>
+        </w:rPr>
+      </w:pPr>
+      <w:r>
+        <w:rPr>
+          <w:rFonts w:ascii="Segoe UI" w:hAnsi="Segoe UI" w:cs="Segoe UI"/>
+          <w:noProof/>
+          <w:color w:val="24292E"/>
+          <w:lang w:val="en-CA"/>
+        </w:rPr>
         <w:drawing>
-          <wp:inline distT="0" distB="0" distL="0" distR="0" wp14:anchorId="39556AE5" wp14:editId="1CF29D00">
-            <wp:extent cx="5940425" cy="2627630"/>
-            <wp:effectExtent l="0" t="0" r="3175" b="1270"/>
-            <wp:docPr id="40" name="Рисунок 40"/>
+          <wp:inline distT="0" distB="0" distL="0" distR="0" wp14:anchorId="3F97F384" wp14:editId="117DA7F7">
+            <wp:extent cx="5502117" cy="2187130"/>
+            <wp:effectExtent l="0" t="0" r="3810" b="3810"/>
+            <wp:docPr id="12" name="Рисунок 12" descr="Изображение выглядит как текст&#10;&#10;Автоматически созданное описание"/>
             <wp:cNvGraphicFramePr>
               <a:graphicFrameLocks xmlns:a="http://schemas.openxmlformats.org/drawingml/2006/main" noChangeAspect="1"/>
             </wp:cNvGraphicFramePr>
@@ -7478,11 +6397,17 @@
               <a:graphicData uri="http://schemas.openxmlformats.org/drawingml/2006/picture">
                 <pic:pic xmlns:pic="http://schemas.openxmlformats.org/drawingml/2006/picture">
                   <pic:nvPicPr>
-                    <pic:cNvPr id="1" name=""/>
+                    <pic:cNvPr id="12" name="Рисунок 12" descr="Изображение выглядит как текст&#10;&#10;Автоматически созданное описание"/>
                     <pic:cNvPicPr/>
                   </pic:nvPicPr>
                   <pic:blipFill>
-                    <a:blip r:embed="rId46"/>
+                    <a:blip r:embed="rId46">
+                      <a:extLst>
+                        <a:ext uri="{28A0092B-C50C-407E-A947-70E740481C1C}">
+                          <a14:useLocalDpi xmlns:a14="http://schemas.microsoft.com/office/drawing/2010/main" val="0"/>
+                        </a:ext>
+                      </a:extLst>
+                    </a:blip>
                     <a:stretch>
                       <a:fillRect/>
                     </a:stretch>
@@ -7490,7 +6415,7 @@
                   <pic:spPr>
                     <a:xfrm>
                       <a:off x="0" y="0"/>
-                      <a:ext cx="5940425" cy="2627630"/>
+                      <a:ext cx="5502117" cy="2187130"/>
                     </a:xfrm>
                     <a:prstGeom prst="rect">
                       <a:avLst/>
@@ -7516,53 +6441,22 @@
           <w:color w:val="24292E"/>
         </w:rPr>
       </w:pPr>
-      <w:proofErr w:type="spellStart"/>
-      <w:r>
-        <w:rPr>
-          <w:rFonts w:ascii="Segoe UI" w:hAnsi="Segoe UI" w:cs="Segoe UI"/>
-          <w:color w:val="24292E"/>
-        </w:rPr>
-        <w:t>Вности</w:t>
-      </w:r>
-      <w:proofErr w:type="spellEnd"/>
-      <w:r>
-        <w:rPr>
-          <w:rFonts w:ascii="Segoe UI" w:hAnsi="Segoe UI" w:cs="Segoe UI"/>
-          <w:color w:val="24292E"/>
-        </w:rPr>
-        <w:t xml:space="preserve"> синтаксическую ошибку в скрипт</w:t>
-      </w:r>
-    </w:p>
-    <w:p>
-      <w:pPr>
-        <w:numPr>
-          <w:ilvl w:val="0"/>
-          <w:numId w:val="3"/>
-        </w:numPr>
-        <w:shd w:val="clear" w:color="auto" w:fill="FFFFFF"/>
-        <w:spacing w:before="60" w:after="100" w:afterAutospacing="1" w:line="240" w:lineRule="auto"/>
-        <w:rPr>
-          <w:rFonts w:ascii="Segoe UI" w:hAnsi="Segoe UI" w:cs="Segoe UI"/>
-          <w:color w:val="24292E"/>
-        </w:rPr>
-      </w:pPr>
-      <w:r>
-        <w:rPr>
-          <w:rFonts w:ascii="Segoe UI" w:hAnsi="Segoe UI" w:cs="Segoe UI"/>
-          <w:color w:val="24292E"/>
-        </w:rPr>
-        <w:t>Сделать коммит ошибочного скрипта</w:t>
-      </w:r>
-    </w:p>
-    <w:p>
-      <w:pPr>
-        <w:shd w:val="clear" w:color="auto" w:fill="FFFFFF"/>
-        <w:spacing w:before="60" w:after="100" w:afterAutospacing="1" w:line="240" w:lineRule="auto"/>
-        <w:ind w:left="360"/>
-        <w:rPr>
-          <w:rFonts w:ascii="Segoe UI" w:hAnsi="Segoe UI" w:cs="Segoe UI"/>
-          <w:color w:val="24292E"/>
-          <w:lang w:val="en-US"/>
+      <w:r>
+        <w:rPr>
+          <w:rFonts w:ascii="Segoe UI" w:hAnsi="Segoe UI" w:cs="Segoe UI"/>
+          <w:color w:val="24292E"/>
+        </w:rPr>
+        <w:t>Обновляем удаленный репозиторий репозиторий (делаем пуш)</w:t>
+      </w:r>
+    </w:p>
+    <w:p>
+      <w:pPr>
+        <w:shd w:val="clear" w:color="auto" w:fill="FFFFFF"/>
+        <w:spacing w:before="60" w:after="100" w:afterAutospacing="1" w:line="240" w:lineRule="auto"/>
+        <w:ind w:left="720"/>
+        <w:rPr>
+          <w:rFonts w:ascii="Segoe UI" w:hAnsi="Segoe UI" w:cs="Segoe UI"/>
+          <w:color w:val="24292E"/>
         </w:rPr>
       </w:pPr>
       <w:r>
@@ -7570,10 +6464,10 @@
           <w:noProof/>
         </w:rPr>
         <w:drawing>
-          <wp:inline distT="0" distB="0" distL="0" distR="0" wp14:anchorId="227DB942" wp14:editId="4C38CB8E">
-            <wp:extent cx="5940425" cy="2668270"/>
-            <wp:effectExtent l="0" t="0" r="3175" b="0"/>
-            <wp:docPr id="41" name="Рисунок 41"/>
+          <wp:inline distT="0" distB="0" distL="0" distR="0" wp14:anchorId="1822870C" wp14:editId="7FA39998">
+            <wp:extent cx="7096125" cy="4276725"/>
+            <wp:effectExtent l="0" t="0" r="9525" b="9525"/>
+            <wp:docPr id="13" name="Рисунок 13"/>
             <wp:cNvGraphicFramePr>
               <a:graphicFrameLocks xmlns:a="http://schemas.openxmlformats.org/drawingml/2006/main" noChangeAspect="1"/>
             </wp:cNvGraphicFramePr>
@@ -7593,7 +6487,7 @@
                   <pic:spPr>
                     <a:xfrm>
                       <a:off x="0" y="0"/>
-                      <a:ext cx="5940425" cy="2668270"/>
+                      <a:ext cx="7096125" cy="4276725"/>
                     </a:xfrm>
                     <a:prstGeom prst="rect">
                       <a:avLst/>
@@ -7624,28 +6518,33 @@
           <w:rFonts w:ascii="Segoe UI" w:hAnsi="Segoe UI" w:cs="Segoe UI"/>
           <w:color w:val="24292E"/>
         </w:rPr>
-        <w:t>Откатываем до последней рабочей версии</w:t>
-      </w:r>
-    </w:p>
-    <w:p>
-      <w:pPr>
-        <w:shd w:val="clear" w:color="auto" w:fill="FFFFFF"/>
-        <w:spacing w:before="60" w:after="100" w:afterAutospacing="1" w:line="240" w:lineRule="auto"/>
-        <w:ind w:left="360"/>
-        <w:rPr>
-          <w:rFonts w:ascii="Segoe UI" w:hAnsi="Segoe UI" w:cs="Segoe UI"/>
-          <w:color w:val="24292E"/>
-        </w:rPr>
-      </w:pPr>
-      <w:r>
-        <w:rPr>
+        <w:t>Через текстовый редактор добавить любую новую строку с комментарием</w:t>
+      </w:r>
+      <w:r>
+        <w:rPr>
+          <w:rFonts w:ascii="Segoe UI" w:hAnsi="Segoe UI" w:cs="Segoe UI"/>
+          <w:color w:val="24292E"/>
+        </w:rPr>
+        <w:br/>
+      </w:r>
+      <w:r>
+        <w:rPr>
+          <w:rFonts w:ascii="Segoe UI" w:hAnsi="Segoe UI" w:cs="Segoe UI"/>
+          <w:color w:val="24292E"/>
+        </w:rPr>
+        <w:br/>
+      </w:r>
+      <w:r>
+        <w:rPr>
+          <w:rFonts w:ascii="Segoe UI" w:hAnsi="Segoe UI" w:cs="Segoe UI"/>
           <w:noProof/>
+          <w:color w:val="24292E"/>
         </w:rPr>
         <w:drawing>
-          <wp:inline distT="0" distB="0" distL="0" distR="0" wp14:anchorId="39E5D15D" wp14:editId="409DC144">
-            <wp:extent cx="5940425" cy="2574290"/>
-            <wp:effectExtent l="0" t="0" r="3175" b="0"/>
-            <wp:docPr id="42" name="Рисунок 42"/>
+          <wp:inline distT="0" distB="0" distL="0" distR="0" wp14:anchorId="7F1EFB69" wp14:editId="6A5DC966">
+            <wp:extent cx="5471634" cy="441998"/>
+            <wp:effectExtent l="0" t="0" r="0" b="0"/>
+            <wp:docPr id="15" name="Рисунок 15" descr="Изображение выглядит как текст&#10;&#10;Автоматически созданное описание"/>
             <wp:cNvGraphicFramePr>
               <a:graphicFrameLocks xmlns:a="http://schemas.openxmlformats.org/drawingml/2006/main" noChangeAspect="1"/>
             </wp:cNvGraphicFramePr>
@@ -7653,11 +6552,17 @@
               <a:graphicData uri="http://schemas.openxmlformats.org/drawingml/2006/picture">
                 <pic:pic xmlns:pic="http://schemas.openxmlformats.org/drawingml/2006/picture">
                   <pic:nvPicPr>
-                    <pic:cNvPr id="1" name=""/>
+                    <pic:cNvPr id="15" name="Рисунок 15" descr="Изображение выглядит как текст&#10;&#10;Автоматически созданное описание"/>
                     <pic:cNvPicPr/>
                   </pic:nvPicPr>
                   <pic:blipFill>
-                    <a:blip r:embed="rId48"/>
+                    <a:blip r:embed="rId48">
+                      <a:extLst>
+                        <a:ext uri="{28A0092B-C50C-407E-A947-70E740481C1C}">
+                          <a14:useLocalDpi xmlns:a14="http://schemas.microsoft.com/office/drawing/2010/main" val="0"/>
+                        </a:ext>
+                      </a:extLst>
+                    </a:blip>
                     <a:stretch>
                       <a:fillRect/>
                     </a:stretch>
@@ -7665,7 +6570,7 @@
                   <pic:spPr>
                     <a:xfrm>
                       <a:off x="0" y="0"/>
-                      <a:ext cx="5940425" cy="2574290"/>
+                      <a:ext cx="5471634" cy="441998"/>
                     </a:xfrm>
                     <a:prstGeom prst="rect">
                       <a:avLst/>
@@ -7680,33 +6585,13 @@
     </w:p>
     <w:p>
       <w:pPr>
-        <w:numPr>
-          <w:ilvl w:val="0"/>
-          <w:numId w:val="3"/>
-        </w:numPr>
-        <w:shd w:val="clear" w:color="auto" w:fill="FFFFFF"/>
-        <w:spacing w:before="60" w:after="100" w:afterAutospacing="1" w:line="240" w:lineRule="auto"/>
-        <w:rPr>
-          <w:rFonts w:ascii="Segoe UI" w:hAnsi="Segoe UI" w:cs="Segoe UI"/>
-          <w:color w:val="24292E"/>
-        </w:rPr>
-      </w:pPr>
-      <w:r>
-        <w:rPr>
-          <w:rFonts w:ascii="Segoe UI" w:hAnsi="Segoe UI" w:cs="Segoe UI"/>
-          <w:color w:val="24292E"/>
-        </w:rPr>
-        <w:t>Просмотреть историю коммитов</w:t>
-      </w:r>
-    </w:p>
-    <w:p>
-      <w:pPr>
-        <w:shd w:val="clear" w:color="auto" w:fill="FFFFFF"/>
-        <w:spacing w:before="60" w:after="100" w:afterAutospacing="1" w:line="240" w:lineRule="auto"/>
-        <w:ind w:left="360"/>
-        <w:rPr>
-          <w:rFonts w:ascii="Segoe UI" w:hAnsi="Segoe UI" w:cs="Segoe UI"/>
-          <w:color w:val="24292E"/>
+        <w:shd w:val="clear" w:color="auto" w:fill="FFFFFF"/>
+        <w:spacing w:before="60" w:after="100" w:afterAutospacing="1" w:line="240" w:lineRule="auto"/>
+        <w:ind w:left="720"/>
+        <w:rPr>
+          <w:rFonts w:ascii="Segoe UI" w:hAnsi="Segoe UI" w:cs="Segoe UI"/>
+          <w:color w:val="24292E"/>
+          <w:lang w:val="en-CA"/>
         </w:rPr>
       </w:pPr>
       <w:r>
@@ -7714,10 +6599,10 @@
           <w:noProof/>
         </w:rPr>
         <w:drawing>
-          <wp:inline distT="0" distB="0" distL="0" distR="0" wp14:anchorId="7F0C176E" wp14:editId="0DEBCCFA">
-            <wp:extent cx="5940425" cy="2435225"/>
-            <wp:effectExtent l="0" t="0" r="3175" b="3175"/>
-            <wp:docPr id="43" name="Рисунок 43"/>
+          <wp:inline distT="0" distB="0" distL="0" distR="0" wp14:anchorId="7583018C" wp14:editId="3DDF5C42">
+            <wp:extent cx="7096125" cy="4276725"/>
+            <wp:effectExtent l="0" t="0" r="9525" b="9525"/>
+            <wp:docPr id="14" name="Рисунок 14"/>
             <wp:cNvGraphicFramePr>
               <a:graphicFrameLocks xmlns:a="http://schemas.openxmlformats.org/drawingml/2006/main" noChangeAspect="1"/>
             </wp:cNvGraphicFramePr>
@@ -7737,7 +6622,7 @@
                   <pic:spPr>
                     <a:xfrm>
                       <a:off x="0" y="0"/>
-                      <a:ext cx="5940425" cy="2435225"/>
+                      <a:ext cx="7096125" cy="4276725"/>
                     </a:xfrm>
                     <a:prstGeom prst="rect">
                       <a:avLst/>
@@ -7768,24 +6653,30 @@
           <w:rFonts w:ascii="Segoe UI" w:hAnsi="Segoe UI" w:cs="Segoe UI"/>
           <w:color w:val="24292E"/>
         </w:rPr>
-        <w:t>Добавить несколько коммитов произвольного содержимого</w:t>
-      </w:r>
-      <w:r>
-        <w:rPr>
-          <w:rFonts w:ascii="Segoe UI" w:hAnsi="Segoe UI" w:cs="Segoe UI"/>
-          <w:color w:val="24292E"/>
-        </w:rPr>
-        <w:br/>
-      </w:r>
-      <w:r>
-        <w:rPr>
+        <w:t>Сделать коммит</w:t>
+      </w:r>
+    </w:p>
+    <w:p>
+      <w:pPr>
+        <w:shd w:val="clear" w:color="auto" w:fill="FFFFFF"/>
+        <w:spacing w:before="60" w:after="100" w:afterAutospacing="1" w:line="240" w:lineRule="auto"/>
+        <w:ind w:left="360"/>
+        <w:rPr>
+          <w:rFonts w:ascii="Segoe UI" w:hAnsi="Segoe UI" w:cs="Segoe UI"/>
+          <w:color w:val="24292E"/>
+        </w:rPr>
+      </w:pPr>
+      <w:r>
+        <w:rPr>
+          <w:rFonts w:ascii="Segoe UI" w:hAnsi="Segoe UI" w:cs="Segoe UI"/>
           <w:noProof/>
+          <w:color w:val="24292E"/>
         </w:rPr>
         <w:drawing>
-          <wp:inline distT="0" distB="0" distL="0" distR="0" wp14:anchorId="2A234998" wp14:editId="26CB1D98">
-            <wp:extent cx="5019675" cy="971550"/>
-            <wp:effectExtent l="0" t="0" r="9525" b="0"/>
-            <wp:docPr id="44" name="Рисунок 44"/>
+          <wp:inline distT="0" distB="0" distL="0" distR="0" wp14:anchorId="090A7472" wp14:editId="3A013F72">
+            <wp:extent cx="5578323" cy="1508891"/>
+            <wp:effectExtent l="0" t="0" r="3810" b="0"/>
+            <wp:docPr id="16" name="Рисунок 16" descr="Изображение выглядит как текст&#10;&#10;Автоматически созданное описание"/>
             <wp:cNvGraphicFramePr>
               <a:graphicFrameLocks xmlns:a="http://schemas.openxmlformats.org/drawingml/2006/main" noChangeAspect="1"/>
             </wp:cNvGraphicFramePr>
@@ -7793,11 +6684,17 @@
               <a:graphicData uri="http://schemas.openxmlformats.org/drawingml/2006/picture">
                 <pic:pic xmlns:pic="http://schemas.openxmlformats.org/drawingml/2006/picture">
                   <pic:nvPicPr>
-                    <pic:cNvPr id="1" name=""/>
+                    <pic:cNvPr id="16" name="Рисунок 16" descr="Изображение выглядит как текст&#10;&#10;Автоматически созданное описание"/>
                     <pic:cNvPicPr/>
                   </pic:nvPicPr>
                   <pic:blipFill>
-                    <a:blip r:embed="rId50"/>
+                    <a:blip r:embed="rId50">
+                      <a:extLst>
+                        <a:ext uri="{28A0092B-C50C-407E-A947-70E740481C1C}">
+                          <a14:useLocalDpi xmlns:a14="http://schemas.microsoft.com/office/drawing/2010/main" val="0"/>
+                        </a:ext>
+                      </a:extLst>
+                    </a:blip>
                     <a:stretch>
                       <a:fillRect/>
                     </a:stretch>
@@ -7805,7 +6702,7 @@
                   <pic:spPr>
                     <a:xfrm>
                       <a:off x="0" y="0"/>
-                      <a:ext cx="5019675" cy="971550"/>
+                      <a:ext cx="5578323" cy="1508891"/>
                     </a:xfrm>
                     <a:prstGeom prst="rect">
                       <a:avLst/>
@@ -7836,60 +6733,26 @@
           <w:rFonts w:ascii="Segoe UI" w:hAnsi="Segoe UI" w:cs="Segoe UI"/>
           <w:color w:val="24292E"/>
         </w:rPr>
-        <w:t xml:space="preserve">Создать </w:t>
-      </w:r>
-      <w:proofErr w:type="spellStart"/>
-      <w:r>
-        <w:rPr>
-          <w:rFonts w:ascii="Segoe UI" w:hAnsi="Segoe UI" w:cs="Segoe UI"/>
-          <w:color w:val="24292E"/>
-        </w:rPr>
-        <w:t>пулл</w:t>
-      </w:r>
-      <w:proofErr w:type="spellEnd"/>
-      <w:r>
-        <w:rPr>
-          <w:rFonts w:ascii="Segoe UI" w:hAnsi="Segoe UI" w:cs="Segoe UI"/>
-          <w:color w:val="24292E"/>
-        </w:rPr>
-        <w:t xml:space="preserve"> </w:t>
-      </w:r>
-      <w:proofErr w:type="spellStart"/>
-      <w:r>
-        <w:rPr>
-          <w:rFonts w:ascii="Segoe UI" w:hAnsi="Segoe UI" w:cs="Segoe UI"/>
-          <w:color w:val="24292E"/>
-        </w:rPr>
-        <w:t>реквест</w:t>
-      </w:r>
-      <w:proofErr w:type="spellEnd"/>
-      <w:r>
-        <w:rPr>
-          <w:rFonts w:ascii="Segoe UI" w:hAnsi="Segoe UI" w:cs="Segoe UI"/>
-          <w:color w:val="24292E"/>
-        </w:rPr>
-        <w:t xml:space="preserve"> в данный репозиторий</w:t>
-      </w:r>
-    </w:p>
-    <w:p>
-      <w:pPr>
-        <w:shd w:val="clear" w:color="auto" w:fill="FFFFFF"/>
-        <w:spacing w:before="60" w:after="100" w:afterAutospacing="1" w:line="240" w:lineRule="auto"/>
-        <w:ind w:left="360"/>
-        <w:rPr>
-          <w:rFonts w:ascii="Segoe UI" w:hAnsi="Segoe UI" w:cs="Segoe UI"/>
-          <w:color w:val="24292E"/>
-        </w:rPr>
-      </w:pPr>
-      <w:r>
-        <w:rPr>
+        <w:t>Вности синтаксическую ошибку в скрипт</w:t>
+      </w:r>
+      <w:r>
+        <w:rPr>
+          <w:rFonts w:ascii="Segoe UI" w:hAnsi="Segoe UI" w:cs="Segoe UI"/>
+          <w:color w:val="24292E"/>
+        </w:rPr>
+        <w:br/>
+      </w:r>
+      <w:r>
+        <w:rPr>
+          <w:rFonts w:ascii="Segoe UI" w:hAnsi="Segoe UI" w:cs="Segoe UI"/>
           <w:noProof/>
+          <w:color w:val="24292E"/>
         </w:rPr>
         <w:drawing>
-          <wp:inline distT="0" distB="0" distL="0" distR="0" wp14:anchorId="593B0DBC" wp14:editId="498AC402">
-            <wp:extent cx="5940425" cy="2362835"/>
-            <wp:effectExtent l="0" t="0" r="3175" b="0"/>
-            <wp:docPr id="53" name="Рисунок 53"/>
+          <wp:inline distT="0" distB="0" distL="0" distR="0" wp14:anchorId="0E57426F" wp14:editId="5266053D">
+            <wp:extent cx="5524979" cy="434378"/>
+            <wp:effectExtent l="0" t="0" r="0" b="3810"/>
+            <wp:docPr id="17" name="Рисунок 17" descr="Изображение выглядит как текст&#10;&#10;Автоматически созданное описание"/>
             <wp:cNvGraphicFramePr>
               <a:graphicFrameLocks xmlns:a="http://schemas.openxmlformats.org/drawingml/2006/main" noChangeAspect="1"/>
             </wp:cNvGraphicFramePr>
@@ -7897,11 +6760,17 @@
               <a:graphicData uri="http://schemas.openxmlformats.org/drawingml/2006/picture">
                 <pic:pic xmlns:pic="http://schemas.openxmlformats.org/drawingml/2006/picture">
                   <pic:nvPicPr>
-                    <pic:cNvPr id="1" name=""/>
+                    <pic:cNvPr id="17" name="Рисунок 17" descr="Изображение выглядит как текст&#10;&#10;Автоматически созданное описание"/>
                     <pic:cNvPicPr/>
                   </pic:nvPicPr>
                   <pic:blipFill>
-                    <a:blip r:embed="rId51"/>
+                    <a:blip r:embed="rId51">
+                      <a:extLst>
+                        <a:ext uri="{28A0092B-C50C-407E-A947-70E740481C1C}">
+                          <a14:useLocalDpi xmlns:a14="http://schemas.microsoft.com/office/drawing/2010/main" val="0"/>
+                        </a:ext>
+                      </a:extLst>
+                    </a:blip>
                     <a:stretch>
                       <a:fillRect/>
                     </a:stretch>
@@ -7909,7 +6778,7 @@
                   <pic:spPr>
                     <a:xfrm>
                       <a:off x="0" y="0"/>
-                      <a:ext cx="5940425" cy="2362835"/>
+                      <a:ext cx="5524979" cy="434378"/>
                     </a:xfrm>
                     <a:prstGeom prst="rect">
                       <a:avLst/>
@@ -7924,17 +6793,498 @@
     </w:p>
     <w:p>
       <w:pPr>
+        <w:numPr>
+          <w:ilvl w:val="0"/>
+          <w:numId w:val="3"/>
+        </w:numPr>
+        <w:shd w:val="clear" w:color="auto" w:fill="FFFFFF"/>
+        <w:spacing w:before="60" w:after="100" w:afterAutospacing="1" w:line="240" w:lineRule="auto"/>
+        <w:rPr>
+          <w:rFonts w:ascii="Segoe UI" w:hAnsi="Segoe UI" w:cs="Segoe UI"/>
+          <w:color w:val="24292E"/>
+        </w:rPr>
+      </w:pPr>
+      <w:r>
+        <w:rPr>
+          <w:rFonts w:ascii="Segoe UI" w:hAnsi="Segoe UI" w:cs="Segoe UI"/>
+          <w:color w:val="24292E"/>
+        </w:rPr>
+        <w:t>Сделать коммит ошибочного скрипта</w:t>
+      </w:r>
+    </w:p>
+    <w:p>
+      <w:pPr>
         <w:shd w:val="clear" w:color="auto" w:fill="FFFFFF"/>
         <w:spacing w:before="60" w:after="100" w:afterAutospacing="1" w:line="240" w:lineRule="auto"/>
         <w:ind w:left="360"/>
         <w:rPr>
-          <w:rFonts w:ascii="Segoe UI" w:eastAsia="Times New Roman" w:hAnsi="Segoe UI" w:cs="Segoe UI"/>
-          <w:color w:val="24292E"/>
-          <w:sz w:val="24"/>
-          <w:szCs w:val="24"/>
-          <w:lang w:eastAsia="ru-RU"/>
-        </w:rPr>
-      </w:pPr>
+          <w:rFonts w:ascii="Segoe UI" w:hAnsi="Segoe UI" w:cs="Segoe UI"/>
+          <w:color w:val="24292E"/>
+          <w:lang w:val="en-US"/>
+        </w:rPr>
+      </w:pPr>
+      <w:r>
+        <w:rPr>
+          <w:rFonts w:ascii="Segoe UI" w:hAnsi="Segoe UI" w:cs="Segoe UI"/>
+          <w:noProof/>
+          <w:color w:val="24292E"/>
+          <w:lang w:val="en-US"/>
+        </w:rPr>
+        <w:drawing>
+          <wp:inline distT="0" distB="0" distL="0" distR="0" wp14:anchorId="6331E3B5" wp14:editId="08930B50">
+            <wp:extent cx="5517358" cy="1592718"/>
+            <wp:effectExtent l="0" t="0" r="7620" b="7620"/>
+            <wp:docPr id="26" name="Рисунок 26" descr="Изображение выглядит как текст&#10;&#10;Автоматически созданное описание"/>
+            <wp:cNvGraphicFramePr>
+              <a:graphicFrameLocks xmlns:a="http://schemas.openxmlformats.org/drawingml/2006/main" noChangeAspect="1"/>
+            </wp:cNvGraphicFramePr>
+            <a:graphic xmlns:a="http://schemas.openxmlformats.org/drawingml/2006/main">
+              <a:graphicData uri="http://schemas.openxmlformats.org/drawingml/2006/picture">
+                <pic:pic xmlns:pic="http://schemas.openxmlformats.org/drawingml/2006/picture">
+                  <pic:nvPicPr>
+                    <pic:cNvPr id="26" name="Рисунок 26" descr="Изображение выглядит как текст&#10;&#10;Автоматически созданное описание"/>
+                    <pic:cNvPicPr/>
+                  </pic:nvPicPr>
+                  <pic:blipFill>
+                    <a:blip r:embed="rId52">
+                      <a:extLst>
+                        <a:ext uri="{28A0092B-C50C-407E-A947-70E740481C1C}">
+                          <a14:useLocalDpi xmlns:a14="http://schemas.microsoft.com/office/drawing/2010/main" val="0"/>
+                        </a:ext>
+                      </a:extLst>
+                    </a:blip>
+                    <a:stretch>
+                      <a:fillRect/>
+                    </a:stretch>
+                  </pic:blipFill>
+                  <pic:spPr>
+                    <a:xfrm>
+                      <a:off x="0" y="0"/>
+                      <a:ext cx="5517358" cy="1592718"/>
+                    </a:xfrm>
+                    <a:prstGeom prst="rect">
+                      <a:avLst/>
+                    </a:prstGeom>
+                  </pic:spPr>
+                </pic:pic>
+              </a:graphicData>
+            </a:graphic>
+          </wp:inline>
+        </w:drawing>
+      </w:r>
+    </w:p>
+    <w:p>
+      <w:pPr>
+        <w:numPr>
+          <w:ilvl w:val="0"/>
+          <w:numId w:val="3"/>
+        </w:numPr>
+        <w:shd w:val="clear" w:color="auto" w:fill="FFFFFF"/>
+        <w:spacing w:before="60" w:after="100" w:afterAutospacing="1" w:line="240" w:lineRule="auto"/>
+        <w:rPr>
+          <w:rFonts w:ascii="Segoe UI" w:hAnsi="Segoe UI" w:cs="Segoe UI"/>
+          <w:color w:val="24292E"/>
+        </w:rPr>
+      </w:pPr>
+      <w:r>
+        <w:rPr>
+          <w:rFonts w:ascii="Segoe UI" w:hAnsi="Segoe UI" w:cs="Segoe UI"/>
+          <w:color w:val="24292E"/>
+        </w:rPr>
+        <w:t>Откатываем до последней рабочей версии</w:t>
+      </w:r>
+    </w:p>
+    <w:p>
+      <w:pPr>
+        <w:shd w:val="clear" w:color="auto" w:fill="FFFFFF"/>
+        <w:spacing w:before="60" w:after="100" w:afterAutospacing="1" w:line="240" w:lineRule="auto"/>
+        <w:ind w:left="360"/>
+        <w:rPr>
+          <w:rFonts w:ascii="Segoe UI" w:hAnsi="Segoe UI" w:cs="Segoe UI"/>
+          <w:color w:val="24292E"/>
+        </w:rPr>
+      </w:pPr>
+      <w:r>
+        <w:rPr>
+          <w:rFonts w:ascii="Segoe UI" w:hAnsi="Segoe UI" w:cs="Segoe UI"/>
+          <w:noProof/>
+          <w:color w:val="24292E"/>
+        </w:rPr>
+        <w:drawing>
+          <wp:inline distT="0" distB="0" distL="0" distR="0" wp14:anchorId="56BB11F8" wp14:editId="20DFE9F0">
+            <wp:extent cx="5502117" cy="1790855"/>
+            <wp:effectExtent l="0" t="0" r="3810" b="0"/>
+            <wp:docPr id="27" name="Рисунок 27" descr="Изображение выглядит как текст&#10;&#10;Автоматически созданное описание"/>
+            <wp:cNvGraphicFramePr>
+              <a:graphicFrameLocks xmlns:a="http://schemas.openxmlformats.org/drawingml/2006/main" noChangeAspect="1"/>
+            </wp:cNvGraphicFramePr>
+            <a:graphic xmlns:a="http://schemas.openxmlformats.org/drawingml/2006/main">
+              <a:graphicData uri="http://schemas.openxmlformats.org/drawingml/2006/picture">
+                <pic:pic xmlns:pic="http://schemas.openxmlformats.org/drawingml/2006/picture">
+                  <pic:nvPicPr>
+                    <pic:cNvPr id="27" name="Рисунок 27" descr="Изображение выглядит как текст&#10;&#10;Автоматически созданное описание"/>
+                    <pic:cNvPicPr/>
+                  </pic:nvPicPr>
+                  <pic:blipFill>
+                    <a:blip r:embed="rId53">
+                      <a:extLst>
+                        <a:ext uri="{28A0092B-C50C-407E-A947-70E740481C1C}">
+                          <a14:useLocalDpi xmlns:a14="http://schemas.microsoft.com/office/drawing/2010/main" val="0"/>
+                        </a:ext>
+                      </a:extLst>
+                    </a:blip>
+                    <a:stretch>
+                      <a:fillRect/>
+                    </a:stretch>
+                  </pic:blipFill>
+                  <pic:spPr>
+                    <a:xfrm>
+                      <a:off x="0" y="0"/>
+                      <a:ext cx="5502117" cy="1790855"/>
+                    </a:xfrm>
+                    <a:prstGeom prst="rect">
+                      <a:avLst/>
+                    </a:prstGeom>
+                  </pic:spPr>
+                </pic:pic>
+              </a:graphicData>
+            </a:graphic>
+          </wp:inline>
+        </w:drawing>
+      </w:r>
+    </w:p>
+    <w:p>
+      <w:pPr>
+        <w:numPr>
+          <w:ilvl w:val="0"/>
+          <w:numId w:val="3"/>
+        </w:numPr>
+        <w:shd w:val="clear" w:color="auto" w:fill="FFFFFF"/>
+        <w:spacing w:before="60" w:after="100" w:afterAutospacing="1" w:line="240" w:lineRule="auto"/>
+        <w:rPr>
+          <w:rFonts w:ascii="Segoe UI" w:hAnsi="Segoe UI" w:cs="Segoe UI"/>
+          <w:color w:val="24292E"/>
+        </w:rPr>
+      </w:pPr>
+      <w:r>
+        <w:rPr>
+          <w:rFonts w:ascii="Segoe UI" w:hAnsi="Segoe UI" w:cs="Segoe UI"/>
+          <w:color w:val="24292E"/>
+        </w:rPr>
+        <w:t>Просмотреть историю коммитов</w:t>
+      </w:r>
+    </w:p>
+    <w:p>
+      <w:pPr>
+        <w:shd w:val="clear" w:color="auto" w:fill="FFFFFF"/>
+        <w:spacing w:before="60" w:after="100" w:afterAutospacing="1" w:line="240" w:lineRule="auto"/>
+        <w:ind w:left="720"/>
+        <w:rPr>
+          <w:rFonts w:ascii="Segoe UI" w:hAnsi="Segoe UI" w:cs="Segoe UI"/>
+          <w:color w:val="FF0000"/>
+        </w:rPr>
+      </w:pPr>
+      <w:r>
+        <w:rPr>
+          <w:rFonts w:ascii="Segoe UI" w:hAnsi="Segoe UI" w:cs="Segoe UI"/>
+          <w:color w:val="FF0000"/>
+        </w:rPr>
+        <w:t xml:space="preserve">Команду </w:t>
+      </w:r>
+      <w:r>
+        <w:rPr>
+          <w:rFonts w:ascii="Segoe UI" w:hAnsi="Segoe UI" w:cs="Segoe UI"/>
+          <w:color w:val="00FF00"/>
+          <w:lang w:val="en-CA"/>
+        </w:rPr>
+        <w:t>Git log</w:t>
+      </w:r>
+    </w:p>
+    <w:p>
+      <w:pPr>
+        <w:shd w:val="clear" w:color="auto" w:fill="FFFFFF"/>
+        <w:spacing w:before="60" w:after="100" w:afterAutospacing="1" w:line="240" w:lineRule="auto"/>
+        <w:ind w:left="360"/>
+        <w:rPr>
+          <w:rFonts w:ascii="Segoe UI" w:hAnsi="Segoe UI" w:cs="Segoe UI"/>
+          <w:color w:val="24292E"/>
+        </w:rPr>
+      </w:pPr>
+      <w:r>
+        <w:rPr>
+          <w:rFonts w:ascii="Segoe UI" w:hAnsi="Segoe UI" w:cs="Segoe UI"/>
+          <w:noProof/>
+          <w:color w:val="24292E"/>
+        </w:rPr>
+        <w:drawing>
+          <wp:inline distT="0" distB="0" distL="0" distR="0" wp14:anchorId="235609E5" wp14:editId="45E79E66">
+            <wp:extent cx="5799323" cy="3482642"/>
+            <wp:effectExtent l="0" t="0" r="0" b="3810"/>
+            <wp:docPr id="28" name="Рисунок 28" descr="MINGW64:/c/Users/Umran/OneDrive - ФГОБУ ВО Финансовый университет при Правительстве РФ/Курс2/Unix/Второй семинар/0_Git_Basic"/>
+            <wp:cNvGraphicFramePr>
+              <a:graphicFrameLocks xmlns:a="http://schemas.openxmlformats.org/drawingml/2006/main" noChangeAspect="1"/>
+            </wp:cNvGraphicFramePr>
+            <a:graphic xmlns:a="http://schemas.openxmlformats.org/drawingml/2006/main">
+              <a:graphicData uri="http://schemas.openxmlformats.org/drawingml/2006/picture">
+                <pic:pic xmlns:pic="http://schemas.openxmlformats.org/drawingml/2006/picture">
+                  <pic:nvPicPr>
+                    <pic:cNvPr id="28" name="Рисунок 28" descr="MINGW64:/c/Users/Umran/OneDrive - ФГОБУ ВО Финансовый университет при Правительстве РФ/Курс2/Unix/Второй семинар/0_Git_Basic"/>
+                    <pic:cNvPicPr/>
+                  </pic:nvPicPr>
+                  <pic:blipFill>
+                    <a:blip r:embed="rId54">
+                      <a:extLst>
+                        <a:ext uri="{28A0092B-C50C-407E-A947-70E740481C1C}">
+                          <a14:useLocalDpi xmlns:a14="http://schemas.microsoft.com/office/drawing/2010/main" val="0"/>
+                        </a:ext>
+                      </a:extLst>
+                    </a:blip>
+                    <a:stretch>
+                      <a:fillRect/>
+                    </a:stretch>
+                  </pic:blipFill>
+                  <pic:spPr>
+                    <a:xfrm>
+                      <a:off x="0" y="0"/>
+                      <a:ext cx="5799323" cy="3482642"/>
+                    </a:xfrm>
+                    <a:prstGeom prst="rect">
+                      <a:avLst/>
+                    </a:prstGeom>
+                  </pic:spPr>
+                </pic:pic>
+              </a:graphicData>
+            </a:graphic>
+          </wp:inline>
+        </w:drawing>
+      </w:r>
+    </w:p>
+    <w:p>
+      <w:pPr>
+        <w:numPr>
+          <w:ilvl w:val="0"/>
+          <w:numId w:val="3"/>
+        </w:numPr>
+        <w:shd w:val="clear" w:color="auto" w:fill="FFFFFF"/>
+        <w:spacing w:before="60" w:after="100" w:afterAutospacing="1" w:line="240" w:lineRule="auto"/>
+        <w:rPr>
+          <w:rFonts w:ascii="Segoe UI" w:hAnsi="Segoe UI" w:cs="Segoe UI"/>
+          <w:color w:val="24292E"/>
+        </w:rPr>
+      </w:pPr>
+      <w:r>
+        <w:rPr>
+          <w:rFonts w:ascii="Segoe UI" w:hAnsi="Segoe UI" w:cs="Segoe UI"/>
+          <w:color w:val="24292E"/>
+        </w:rPr>
+        <w:t>Добавить несколько коммитов произвольного содержимого</w:t>
+      </w:r>
+    </w:p>
+    <w:p>
+      <w:pPr>
+        <w:numPr>
+          <w:ilvl w:val="0"/>
+          <w:numId w:val="3"/>
+        </w:numPr>
+        <w:shd w:val="clear" w:color="auto" w:fill="FFFFFF"/>
+        <w:spacing w:before="60" w:after="100" w:afterAutospacing="1" w:line="240" w:lineRule="auto"/>
+        <w:rPr>
+          <w:rFonts w:ascii="Segoe UI" w:hAnsi="Segoe UI" w:cs="Segoe UI"/>
+          <w:color w:val="24292E"/>
+        </w:rPr>
+      </w:pPr>
+      <w:r>
+        <w:rPr>
+          <w:rFonts w:ascii="Segoe UI" w:hAnsi="Segoe UI" w:cs="Segoe UI"/>
+          <w:color w:val="24292E"/>
+        </w:rPr>
+        <w:t>Создать пулл реквест в данный репозиторий</w:t>
+      </w:r>
+    </w:p>
+    <w:p>
+      <w:pPr>
+        <w:shd w:val="clear" w:color="auto" w:fill="FFFFFF"/>
+        <w:spacing w:before="60" w:after="100" w:afterAutospacing="1" w:line="240" w:lineRule="auto"/>
+        <w:ind w:left="720"/>
+        <w:rPr>
+          <w:rFonts w:ascii="Segoe UI" w:hAnsi="Segoe UI" w:cs="Segoe UI"/>
+          <w:color w:val="FF0000"/>
+        </w:rPr>
+      </w:pPr>
+      <w:r>
+        <w:rPr>
+          <w:rFonts w:ascii="Segoe UI" w:hAnsi="Segoe UI" w:cs="Segoe UI"/>
+          <w:color w:val="FF0000"/>
+        </w:rPr>
+        <w:t xml:space="preserve">Добавили и сделали пулл </w:t>
+      </w:r>
+      <w:r>
+        <w:rPr>
+          <w:rFonts w:ascii="Segoe UI" w:hAnsi="Segoe UI" w:cs="Segoe UI"/>
+          <w:color w:val="FF0000"/>
+        </w:rPr>
+        <w:t>реквест</w:t>
+      </w:r>
+    </w:p>
+    <w:p>
+      <w:pPr>
+        <w:pBdr>
+          <w:bottom w:val="single" w:sz="6" w:space="1" w:color="auto"/>
+        </w:pBdr>
+        <w:shd w:val="clear" w:color="auto" w:fill="FFFFFF"/>
+        <w:spacing w:before="60" w:after="100" w:afterAutospacing="1" w:line="240" w:lineRule="auto"/>
+        <w:ind w:left="360"/>
+        <w:rPr>
+          <w:rFonts w:ascii="Segoe UI" w:hAnsi="Segoe UI" w:cs="Segoe UI"/>
+          <w:color w:val="24292E"/>
+        </w:rPr>
+      </w:pPr>
+      <w:r>
+        <w:rPr>
+          <w:rFonts w:ascii="Segoe UI" w:hAnsi="Segoe UI" w:cs="Segoe UI"/>
+          <w:noProof/>
+          <w:color w:val="24292E"/>
+        </w:rPr>
+        <w:drawing>
+          <wp:inline distT="0" distB="0" distL="0" distR="0" wp14:anchorId="3E6A9D93" wp14:editId="57323BCB">
+            <wp:extent cx="6469941" cy="1851820"/>
+            <wp:effectExtent l="0" t="0" r="7620" b="0"/>
+            <wp:docPr id="31" name="Рисунок 31" descr="Изображение выглядит как текст, монитор, экран, черный&#10;&#10;Автоматически созданное описание"/>
+            <wp:cNvGraphicFramePr>
+              <a:graphicFrameLocks xmlns:a="http://schemas.openxmlformats.org/drawingml/2006/main" noChangeAspect="1"/>
+            </wp:cNvGraphicFramePr>
+            <a:graphic xmlns:a="http://schemas.openxmlformats.org/drawingml/2006/main">
+              <a:graphicData uri="http://schemas.openxmlformats.org/drawingml/2006/picture">
+                <pic:pic xmlns:pic="http://schemas.openxmlformats.org/drawingml/2006/picture">
+                  <pic:nvPicPr>
+                    <pic:cNvPr id="31" name="Рисунок 31" descr="Изображение выглядит как текст, монитор, экран, черный&#10;&#10;Автоматически созданное описание"/>
+                    <pic:cNvPicPr/>
+                  </pic:nvPicPr>
+                  <pic:blipFill>
+                    <a:blip r:embed="rId55">
+                      <a:extLst>
+                        <a:ext uri="{28A0092B-C50C-407E-A947-70E740481C1C}">
+                          <a14:useLocalDpi xmlns:a14="http://schemas.microsoft.com/office/drawing/2010/main" val="0"/>
+                        </a:ext>
+                      </a:extLst>
+                    </a:blip>
+                    <a:stretch>
+                      <a:fillRect/>
+                    </a:stretch>
+                  </pic:blipFill>
+                  <pic:spPr>
+                    <a:xfrm>
+                      <a:off x="0" y="0"/>
+                      <a:ext cx="6469941" cy="1851820"/>
+                    </a:xfrm>
+                    <a:prstGeom prst="rect">
+                      <a:avLst/>
+                    </a:prstGeom>
+                  </pic:spPr>
+                </pic:pic>
+              </a:graphicData>
+            </a:graphic>
+          </wp:inline>
+        </w:drawing>
+      </w:r>
+    </w:p>
+    <w:p>
+      <w:pPr>
+        <w:pBdr>
+          <w:bottom w:val="single" w:sz="6" w:space="1" w:color="auto"/>
+        </w:pBdr>
+        <w:shd w:val="clear" w:color="auto" w:fill="FFFFFF"/>
+        <w:spacing w:before="60" w:after="100" w:afterAutospacing="1" w:line="240" w:lineRule="auto"/>
+        <w:ind w:left="360"/>
+        <w:rPr>
+          <w:rFonts w:ascii="Segoe UI" w:hAnsi="Segoe UI" w:cs="Segoe UI"/>
+          <w:color w:val="24292E"/>
+        </w:rPr>
+      </w:pPr>
+    </w:p>
+    <w:p>
+      <w:pPr>
+        <w:shd w:val="clear" w:color="auto" w:fill="FFFFFF"/>
+        <w:spacing w:before="60" w:after="100" w:afterAutospacing="1" w:line="240" w:lineRule="auto"/>
+        <w:ind w:left="360"/>
+        <w:rPr>
+          <w:rFonts w:asciiTheme="majorBidi" w:eastAsia="Times New Roman" w:hAnsiTheme="majorBidi" w:cstheme="majorBidi"/>
+          <w:b/>
+          <w:bCs/>
+          <w:color w:val="002060"/>
+          <w:sz w:val="40"/>
+          <w:szCs w:val="40"/>
+          <w:lang w:eastAsia="ru-RU"/>
+        </w:rPr>
+      </w:pPr>
+      <w:r>
+        <w:rPr>
+          <w:rFonts w:asciiTheme="majorBidi" w:eastAsia="Times New Roman" w:hAnsiTheme="majorBidi" w:cstheme="majorBidi"/>
+          <w:b/>
+          <w:bCs/>
+          <w:color w:val="002060"/>
+          <w:sz w:val="40"/>
+          <w:szCs w:val="40"/>
+          <w:lang w:eastAsia="ru-RU"/>
+        </w:rPr>
+        <w:t xml:space="preserve">Спасибо за внимание </w:t>
+      </w:r>
+    </w:p>
+    <w:p>
+      <w:pPr>
+        <w:shd w:val="clear" w:color="auto" w:fill="FFFFFF"/>
+        <w:spacing w:before="60" w:after="100" w:afterAutospacing="1" w:line="240" w:lineRule="auto"/>
+        <w:ind w:left="360"/>
+        <w:rPr>
+          <w:rFonts w:asciiTheme="majorBidi" w:eastAsia="Times New Roman" w:hAnsiTheme="majorBidi" w:cstheme="majorBidi"/>
+          <w:b/>
+          <w:bCs/>
+          <w:color w:val="002060"/>
+          <w:sz w:val="40"/>
+          <w:szCs w:val="40"/>
+          <w:lang w:eastAsia="ru-RU"/>
+        </w:rPr>
+      </w:pPr>
+      <w:r>
+        <w:rPr>
+          <w:rFonts w:asciiTheme="majorBidi" w:eastAsia="Times New Roman" w:hAnsiTheme="majorBidi" w:cstheme="majorBidi"/>
+          <w:b/>
+          <w:bCs/>
+          <w:color w:val="002060"/>
+          <w:sz w:val="40"/>
+          <w:szCs w:val="40"/>
+          <w:lang w:eastAsia="ru-RU"/>
+        </w:rPr>
+        <w:t xml:space="preserve">С уважением </w:t>
+      </w:r>
+    </w:p>
+    <w:p>
+      <w:pPr>
+        <w:shd w:val="clear" w:color="auto" w:fill="FFFFFF"/>
+        <w:spacing w:before="60" w:after="100" w:afterAutospacing="1" w:line="240" w:lineRule="auto"/>
+        <w:ind w:left="360"/>
+        <w:rPr>
+          <w:rFonts w:asciiTheme="majorBidi" w:eastAsia="Times New Roman" w:hAnsiTheme="majorBidi" w:cstheme="majorBidi"/>
+          <w:b/>
+          <w:bCs/>
+          <w:color w:val="002060"/>
+          <w:sz w:val="40"/>
+          <w:szCs w:val="40"/>
+          <w:lang w:eastAsia="ru-RU"/>
+        </w:rPr>
+      </w:pPr>
+      <w:r>
+        <w:rPr>
+          <w:rFonts w:asciiTheme="majorBidi" w:eastAsia="Times New Roman" w:hAnsiTheme="majorBidi" w:cstheme="majorBidi"/>
+          <w:b/>
+          <w:bCs/>
+          <w:color w:val="002060"/>
+          <w:sz w:val="40"/>
+          <w:szCs w:val="40"/>
+          <w:lang w:eastAsia="ru-RU"/>
+        </w:rPr>
+        <w:t>ПИ19-1 Алхажа</w:t>
+      </w:r>
     </w:p>
     <w:p>
       <w:pPr>
@@ -8429,6 +7779,7 @@
     <w:lsdException w:name="HTML Sample" w:semiHidden="1" w:unhideWhenUsed="1"/>
     <w:lsdException w:name="HTML Typewriter" w:semiHidden="1" w:unhideWhenUsed="1"/>
     <w:lsdException w:name="HTML Variable" w:semiHidden="1" w:unhideWhenUsed="1"/>
+    <w:lsdException w:name="Normal Table" w:semiHidden="1" w:unhideWhenUsed="1"/>
     <w:lsdException w:name="annotation subject" w:semiHidden="1" w:unhideWhenUsed="1"/>
     <w:lsdException w:name="No List" w:semiHidden="1" w:unhideWhenUsed="1"/>
     <w:lsdException w:name="Outline List 1" w:semiHidden="1" w:unhideWhenUsed="1"/>
@@ -8471,8 +7822,11 @@
     <w:lsdException w:name="Table Contemporary" w:semiHidden="1" w:unhideWhenUsed="1"/>
     <w:lsdException w:name="Table Elegant" w:semiHidden="1" w:unhideWhenUsed="1"/>
     <w:lsdException w:name="Table Professional" w:semiHidden="1" w:unhideWhenUsed="1"/>
+    <w:lsdException w:name="Table Subtle 1" w:semiHidden="1" w:unhideWhenUsed="1"/>
     <w:lsdException w:name="Table Subtle 2" w:semiHidden="1" w:unhideWhenUsed="1"/>
     <w:lsdException w:name="Table Web 1" w:semiHidden="1" w:unhideWhenUsed="1"/>
+    <w:lsdException w:name="Table Web 2" w:semiHidden="1" w:unhideWhenUsed="1"/>
+    <w:lsdException w:name="Table Web 3" w:semiHidden="1" w:unhideWhenUsed="1"/>
     <w:lsdException w:name="Balloon Text" w:semiHidden="1" w:unhideWhenUsed="1"/>
     <w:lsdException w:name="Table Grid" w:uiPriority="39"/>
     <w:lsdException w:name="Table Theme" w:semiHidden="1" w:unhideWhenUsed="1"/>

</xml_diff>